<commit_message>
Module 7 Solution Added
</commit_message>
<xml_diff>
--- a/Azure/Module 7/Module-7-Case-Study-Solution.docx
+++ b/Azure/Module 7/Module-7-Case-Study-Solution.docx
@@ -16,14 +16,99 @@
           <w:bCs/>
           <w:lang w:val="en-IN"/>
         </w:rPr>
-        <w:t>Step 1: Create Three Virtual Machines</w:t>
+        <w:t>Task: Create a Load Balancer First and Then Deploy VMs</w:t>
       </w:r>
     </w:p>
     <w:p>
       <w:pPr>
+        <w:rPr>
+          <w:b/>
+          <w:bCs/>
+          <w:lang w:val="en-IN"/>
+        </w:rPr>
+      </w:pPr>
+      <w:r>
+        <w:rPr>
+          <w:b/>
+          <w:bCs/>
+          <w:lang w:val="en-IN"/>
+        </w:rPr>
+        <w:t>Step 1: Create a Resource Group (if not already created)</w:t>
+      </w:r>
+    </w:p>
+    <w:p>
+      <w:pPr>
         <w:numPr>
           <w:ilvl w:val="0"/>
-          <w:numId w:val="10"/>
+          <w:numId w:val="17"/>
+        </w:numPr>
+        <w:rPr>
+          <w:lang w:val="en-IN"/>
+        </w:rPr>
+      </w:pPr>
+      <w:r>
+        <w:rPr>
+          <w:lang w:val="en-IN"/>
+        </w:rPr>
+        <w:t>Go to the Azure Portal.</w:t>
+      </w:r>
+    </w:p>
+    <w:p>
+      <w:pPr>
+        <w:numPr>
+          <w:ilvl w:val="0"/>
+          <w:numId w:val="17"/>
+        </w:numPr>
+        <w:rPr>
+          <w:lang w:val="en-IN"/>
+        </w:rPr>
+      </w:pPr>
+      <w:r>
+        <w:rPr>
+          <w:lang w:val="en-IN"/>
+        </w:rPr>
+        <w:t>Search for and select "Resource groups".</w:t>
+      </w:r>
+    </w:p>
+    <w:p>
+      <w:pPr>
+        <w:numPr>
+          <w:ilvl w:val="0"/>
+          <w:numId w:val="17"/>
+        </w:numPr>
+        <w:rPr>
+          <w:lang w:val="en-IN"/>
+        </w:rPr>
+      </w:pPr>
+      <w:r>
+        <w:rPr>
+          <w:lang w:val="en-IN"/>
+        </w:rPr>
+        <w:t>Click on "Create".</w:t>
+      </w:r>
+    </w:p>
+    <w:p>
+      <w:pPr>
+        <w:numPr>
+          <w:ilvl w:val="0"/>
+          <w:numId w:val="17"/>
+        </w:numPr>
+        <w:rPr>
+          <w:lang w:val="en-IN"/>
+        </w:rPr>
+      </w:pPr>
+      <w:r>
+        <w:rPr>
+          <w:lang w:val="en-IN"/>
+        </w:rPr>
+        <w:t>Fill in the details:</w:t>
+      </w:r>
+    </w:p>
+    <w:p>
+      <w:pPr>
+        <w:numPr>
+          <w:ilvl w:val="1"/>
+          <w:numId w:val="17"/>
         </w:numPr>
         <w:rPr>
           <w:lang w:val="en-IN"/>
@@ -35,20 +120,20 @@
           <w:bCs/>
           <w:lang w:val="en-IN"/>
         </w:rPr>
-        <w:t>Log into Azure Portal</w:t>
-      </w:r>
-      <w:r>
-        <w:rPr>
-          <w:lang w:val="en-IN"/>
-        </w:rPr>
-        <w:t>:</w:t>
+        <w:t>Resource group name</w:t>
+      </w:r>
+      <w:r>
+        <w:rPr>
+          <w:lang w:val="en-IN"/>
+        </w:rPr>
+        <w:t>: RG-1</w:t>
       </w:r>
     </w:p>
     <w:p>
       <w:pPr>
         <w:numPr>
           <w:ilvl w:val="1"/>
-          <w:numId w:val="10"/>
+          <w:numId w:val="17"/>
         </w:numPr>
         <w:rPr>
           <w:lang w:val="en-IN"/>
@@ -56,31 +141,24 @@
       </w:pPr>
       <w:r>
         <w:rPr>
-          <w:lang w:val="en-IN"/>
-        </w:rPr>
-        <w:t xml:space="preserve">Go to the </w:t>
-      </w:r>
-      <w:hyperlink r:id="rId6" w:tgtFrame="_new" w:history="1">
-        <w:r>
-          <w:rPr>
-            <w:rStyle w:val="Hyperlink"/>
-            <w:lang w:val="en-IN"/>
-          </w:rPr>
-          <w:t>Azure Portal</w:t>
-        </w:r>
-      </w:hyperlink>
-      <w:r>
-        <w:rPr>
-          <w:lang w:val="en-IN"/>
-        </w:rPr>
-        <w:t xml:space="preserve"> and sign in.</w:t>
+          <w:b/>
+          <w:bCs/>
+          <w:lang w:val="en-IN"/>
+        </w:rPr>
+        <w:t>Region</w:t>
+      </w:r>
+      <w:r>
+        <w:rPr>
+          <w:lang w:val="en-IN"/>
+        </w:rPr>
+        <w:t>: Select "West US"</w:t>
       </w:r>
     </w:p>
     <w:p>
       <w:pPr>
         <w:numPr>
           <w:ilvl w:val="0"/>
-          <w:numId w:val="10"/>
+          <w:numId w:val="17"/>
         </w:numPr>
         <w:rPr>
           <w:lang w:val="en-IN"/>
@@ -88,1348 +166,27 @@
       </w:pPr>
       <w:r>
         <w:rPr>
-          <w:b/>
-          <w:bCs/>
-          <w:lang w:val="en-IN"/>
-        </w:rPr>
-        <w:t>Create a Resource Group (if needed)</w:t>
-      </w:r>
-      <w:r>
-        <w:rPr>
-          <w:lang w:val="en-IN"/>
-        </w:rPr>
-        <w:t>:</w:t>
+          <w:lang w:val="en-IN"/>
+        </w:rPr>
+        <w:t>Click "Review + Create" and then "Create".</w:t>
       </w:r>
     </w:p>
     <w:p>
       <w:pPr>
-        <w:numPr>
-          <w:ilvl w:val="1"/>
-          <w:numId w:val="10"/>
-        </w:numPr>
-        <w:rPr>
-          <w:lang w:val="en-IN"/>
-        </w:rPr>
-      </w:pPr>
-      <w:r>
-        <w:rPr>
-          <w:lang w:val="en-IN"/>
-        </w:rPr>
-        <w:t xml:space="preserve">Click on </w:t>
-      </w:r>
-      <w:r>
-        <w:rPr>
-          <w:b/>
-          <w:bCs/>
-          <w:lang w:val="en-IN"/>
-        </w:rPr>
-        <w:t>Resource groups</w:t>
-      </w:r>
-      <w:r>
-        <w:rPr>
-          <w:lang w:val="en-IN"/>
-        </w:rPr>
-        <w:t xml:space="preserve"> in the left-hand menu.</w:t>
-      </w:r>
-    </w:p>
-    <w:p>
-      <w:pPr>
-        <w:numPr>
-          <w:ilvl w:val="1"/>
-          <w:numId w:val="10"/>
-        </w:numPr>
-        <w:rPr>
-          <w:lang w:val="en-IN"/>
-        </w:rPr>
-      </w:pPr>
-      <w:r>
-        <w:rPr>
-          <w:lang w:val="en-IN"/>
-        </w:rPr>
-        <w:t xml:space="preserve">Click </w:t>
-      </w:r>
-      <w:r>
-        <w:rPr>
-          <w:b/>
-          <w:bCs/>
-          <w:lang w:val="en-IN"/>
-        </w:rPr>
-        <w:t>+ Create</w:t>
-      </w:r>
-      <w:r>
-        <w:rPr>
-          <w:lang w:val="en-IN"/>
-        </w:rPr>
-        <w:t>.</w:t>
-      </w:r>
-    </w:p>
-    <w:p>
-      <w:pPr>
-        <w:numPr>
-          <w:ilvl w:val="1"/>
-          <w:numId w:val="10"/>
-        </w:numPr>
-        <w:rPr>
-          <w:lang w:val="en-IN"/>
-        </w:rPr>
-      </w:pPr>
-      <w:r>
-        <w:rPr>
-          <w:lang w:val="en-IN"/>
-        </w:rPr>
-        <w:t xml:space="preserve">Fill in the required details (name, region) and click </w:t>
-      </w:r>
-      <w:r>
-        <w:rPr>
-          <w:b/>
-          <w:bCs/>
-          <w:lang w:val="en-IN"/>
-        </w:rPr>
-        <w:t>Review + Create</w:t>
-      </w:r>
-      <w:r>
-        <w:rPr>
-          <w:lang w:val="en-IN"/>
-        </w:rPr>
-        <w:t xml:space="preserve">, then </w:t>
-      </w:r>
-      <w:r>
-        <w:rPr>
-          <w:b/>
-          <w:bCs/>
-          <w:lang w:val="en-IN"/>
-        </w:rPr>
-        <w:t>Create</w:t>
-      </w:r>
-      <w:r>
-        <w:rPr>
-          <w:lang w:val="en-IN"/>
-        </w:rPr>
-        <w:t>.</w:t>
-      </w:r>
-    </w:p>
-    <w:p>
-      <w:pPr>
-        <w:numPr>
-          <w:ilvl w:val="0"/>
-          <w:numId w:val="10"/>
-        </w:numPr>
-        <w:rPr>
-          <w:lang w:val="en-IN"/>
-        </w:rPr>
-      </w:pPr>
-      <w:r>
-        <w:rPr>
-          <w:b/>
-          <w:bCs/>
-          <w:lang w:val="en-IN"/>
-        </w:rPr>
-        <w:t>Create the Virtual Machines</w:t>
-      </w:r>
-      <w:r>
-        <w:rPr>
-          <w:lang w:val="en-IN"/>
-        </w:rPr>
-        <w:t>:</w:t>
-      </w:r>
-    </w:p>
-    <w:p>
-      <w:pPr>
-        <w:numPr>
-          <w:ilvl w:val="1"/>
-          <w:numId w:val="10"/>
-        </w:numPr>
-        <w:rPr>
-          <w:lang w:val="en-IN"/>
-        </w:rPr>
-      </w:pPr>
-      <w:r>
-        <w:rPr>
-          <w:lang w:val="en-IN"/>
-        </w:rPr>
-        <w:t xml:space="preserve">Click on </w:t>
-      </w:r>
-      <w:r>
-        <w:rPr>
-          <w:b/>
-          <w:bCs/>
-          <w:lang w:val="en-IN"/>
-        </w:rPr>
-        <w:t>Create a resource</w:t>
-      </w:r>
-      <w:r>
-        <w:rPr>
-          <w:lang w:val="en-IN"/>
-        </w:rPr>
-        <w:t xml:space="preserve"> &gt; </w:t>
-      </w:r>
-      <w:r>
-        <w:rPr>
-          <w:b/>
-          <w:bCs/>
-          <w:lang w:val="en-IN"/>
-        </w:rPr>
-        <w:t>Compute</w:t>
-      </w:r>
-      <w:r>
-        <w:rPr>
-          <w:lang w:val="en-IN"/>
-        </w:rPr>
-        <w:t xml:space="preserve"> &gt; </w:t>
-      </w:r>
-      <w:r>
-        <w:rPr>
-          <w:b/>
-          <w:bCs/>
-          <w:lang w:val="en-IN"/>
-        </w:rPr>
-        <w:t>Virtual Machine</w:t>
-      </w:r>
-      <w:r>
-        <w:rPr>
-          <w:lang w:val="en-IN"/>
-        </w:rPr>
-        <w:t>.</w:t>
-      </w:r>
-    </w:p>
-    <w:p>
-      <w:pPr>
-        <w:numPr>
-          <w:ilvl w:val="1"/>
-          <w:numId w:val="10"/>
-        </w:numPr>
-        <w:rPr>
-          <w:lang w:val="en-IN"/>
-        </w:rPr>
-      </w:pPr>
-      <w:r>
-        <w:rPr>
-          <w:lang w:val="en-IN"/>
-        </w:rPr>
-        <w:t>Fill in the required details for each VM (you’ll do this three times):</w:t>
-      </w:r>
-    </w:p>
-    <w:p>
-      <w:pPr>
-        <w:numPr>
-          <w:ilvl w:val="2"/>
-          <w:numId w:val="10"/>
-        </w:numPr>
-        <w:rPr>
-          <w:lang w:val="en-IN"/>
-        </w:rPr>
-      </w:pPr>
-      <w:r>
-        <w:rPr>
-          <w:b/>
-          <w:bCs/>
-          <w:lang w:val="en-IN"/>
-        </w:rPr>
-        <w:t>Subscription</w:t>
-      </w:r>
-      <w:r>
-        <w:rPr>
-          <w:lang w:val="en-IN"/>
-        </w:rPr>
-        <w:t>: Choose your subscription.</w:t>
-      </w:r>
-    </w:p>
-    <w:p>
-      <w:pPr>
-        <w:numPr>
-          <w:ilvl w:val="2"/>
-          <w:numId w:val="10"/>
-        </w:numPr>
-        <w:rPr>
-          <w:lang w:val="en-IN"/>
-        </w:rPr>
-      </w:pPr>
-      <w:r>
-        <w:rPr>
-          <w:b/>
-          <w:bCs/>
-          <w:lang w:val="en-IN"/>
-        </w:rPr>
-        <w:t>Resource Group</w:t>
-      </w:r>
-      <w:r>
-        <w:rPr>
-          <w:lang w:val="en-IN"/>
-        </w:rPr>
-        <w:t>: Select the resource group you created or an existing one.</w:t>
-      </w:r>
-    </w:p>
-    <w:p>
-      <w:pPr>
-        <w:numPr>
-          <w:ilvl w:val="2"/>
-          <w:numId w:val="10"/>
-        </w:numPr>
-        <w:rPr>
-          <w:lang w:val="en-IN"/>
-        </w:rPr>
-      </w:pPr>
-      <w:r>
-        <w:rPr>
-          <w:b/>
-          <w:bCs/>
-          <w:lang w:val="en-IN"/>
-        </w:rPr>
-        <w:t>Virtual Machine Name</w:t>
-      </w:r>
-      <w:r>
-        <w:rPr>
-          <w:lang w:val="en-IN"/>
-        </w:rPr>
-        <w:t>: Give each VM a unique name (e.g., VM1, VM2).</w:t>
-      </w:r>
-    </w:p>
-    <w:p>
-      <w:pPr>
-        <w:numPr>
-          <w:ilvl w:val="2"/>
-          <w:numId w:val="10"/>
-        </w:numPr>
-        <w:rPr>
-          <w:lang w:val="en-IN"/>
-        </w:rPr>
-      </w:pPr>
-      <w:r>
-        <w:rPr>
-          <w:b/>
-          <w:bCs/>
-          <w:lang w:val="en-IN"/>
-        </w:rPr>
-        <w:t>Region</w:t>
-      </w:r>
-      <w:r>
-        <w:rPr>
-          <w:lang w:val="en-IN"/>
-        </w:rPr>
-        <w:t>: Choose the same region for all VMs for better performance.</w:t>
-      </w:r>
-    </w:p>
-    <w:p>
-      <w:pPr>
-        <w:numPr>
-          <w:ilvl w:val="2"/>
-          <w:numId w:val="10"/>
-        </w:numPr>
-        <w:rPr>
-          <w:lang w:val="en-IN"/>
-        </w:rPr>
-      </w:pPr>
-      <w:r>
-        <w:rPr>
-          <w:b/>
-          <w:bCs/>
-          <w:lang w:val="en-IN"/>
-        </w:rPr>
-        <w:t>Image</w:t>
-      </w:r>
-      <w:r>
-        <w:rPr>
-          <w:lang w:val="en-IN"/>
-        </w:rPr>
-        <w:t>: Select an operating system (e.g., Ubuntu Server).</w:t>
-      </w:r>
-    </w:p>
-    <w:p>
-      <w:pPr>
-        <w:numPr>
-          <w:ilvl w:val="2"/>
-          <w:numId w:val="10"/>
-        </w:numPr>
-        <w:rPr>
-          <w:lang w:val="en-IN"/>
-        </w:rPr>
-      </w:pPr>
-      <w:r>
-        <w:rPr>
-          <w:b/>
-          <w:bCs/>
-          <w:lang w:val="en-IN"/>
-        </w:rPr>
-        <w:t>Size</w:t>
-      </w:r>
-      <w:r>
-        <w:rPr>
-          <w:lang w:val="en-IN"/>
-        </w:rPr>
-        <w:t>: Select an appropriate size for the VM.</w:t>
-      </w:r>
-    </w:p>
-    <w:p>
-      <w:pPr>
-        <w:numPr>
-          <w:ilvl w:val="2"/>
-          <w:numId w:val="10"/>
-        </w:numPr>
-        <w:rPr>
-          <w:lang w:val="en-IN"/>
-        </w:rPr>
-      </w:pPr>
-      <w:r>
-        <w:rPr>
-          <w:b/>
-          <w:bCs/>
-          <w:lang w:val="en-IN"/>
-        </w:rPr>
-        <w:t>Authentication Type</w:t>
-      </w:r>
-      <w:r>
-        <w:rPr>
-          <w:lang w:val="en-IN"/>
-        </w:rPr>
-        <w:t>: Choose between SSH public key or password for authentication.</w:t>
-      </w:r>
-    </w:p>
-    <w:p>
-      <w:pPr>
-        <w:numPr>
-          <w:ilvl w:val="2"/>
-          <w:numId w:val="10"/>
-        </w:numPr>
-        <w:rPr>
-          <w:lang w:val="en-IN"/>
-        </w:rPr>
-      </w:pPr>
-      <w:r>
-        <w:rPr>
-          <w:b/>
-          <w:bCs/>
-          <w:lang w:val="en-IN"/>
-        </w:rPr>
-        <w:t>Networking</w:t>
-      </w:r>
-      <w:r>
-        <w:rPr>
-          <w:lang w:val="en-IN"/>
-        </w:rPr>
-        <w:t>:</w:t>
-      </w:r>
-    </w:p>
-    <w:p>
-      <w:pPr>
-        <w:numPr>
-          <w:ilvl w:val="3"/>
-          <w:numId w:val="10"/>
-        </w:numPr>
-        <w:rPr>
-          <w:lang w:val="en-IN"/>
-        </w:rPr>
-      </w:pPr>
-      <w:r>
-        <w:rPr>
-          <w:lang w:val="en-IN"/>
-        </w:rPr>
-        <w:t>Create or select a Virtual Network and Subnet.</w:t>
-      </w:r>
-    </w:p>
-    <w:p>
-      <w:pPr>
-        <w:numPr>
-          <w:ilvl w:val="3"/>
-          <w:numId w:val="10"/>
-        </w:numPr>
-        <w:rPr>
-          <w:lang w:val="en-IN"/>
-        </w:rPr>
-      </w:pPr>
-      <w:r>
-        <w:rPr>
-          <w:lang w:val="en-IN"/>
-        </w:rPr>
-        <w:t>Ensure the VMs are set to use the same virtual network.</w:t>
-      </w:r>
-    </w:p>
-    <w:p>
-      <w:pPr>
-        <w:numPr>
-          <w:ilvl w:val="1"/>
-          <w:numId w:val="10"/>
-        </w:numPr>
-        <w:rPr>
-          <w:lang w:val="en-IN"/>
-        </w:rPr>
-      </w:pPr>
-      <w:r>
-        <w:rPr>
-          <w:b/>
-          <w:bCs/>
-          <w:lang w:val="en-IN"/>
-        </w:rPr>
-        <w:t>Review + Create</w:t>
-      </w:r>
-      <w:r>
-        <w:rPr>
-          <w:lang w:val="en-IN"/>
-        </w:rPr>
-        <w:t xml:space="preserve"> and then click </w:t>
-      </w:r>
-      <w:r>
-        <w:rPr>
-          <w:b/>
-          <w:bCs/>
-          <w:lang w:val="en-IN"/>
-        </w:rPr>
-        <w:t>Create</w:t>
-      </w:r>
-      <w:r>
-        <w:rPr>
-          <w:lang w:val="en-IN"/>
-        </w:rPr>
-        <w:t xml:space="preserve"> to deploy each VM.</w:t>
-      </w:r>
-    </w:p>
-    <w:p>
-      <w:pPr>
-        <w:rPr>
-          <w:b/>
-          <w:bCs/>
-          <w:lang w:val="en-IN"/>
-        </w:rPr>
-      </w:pPr>
-      <w:r>
-        <w:rPr>
-          <w:b/>
-          <w:bCs/>
-          <w:lang w:val="en-IN"/>
-        </w:rPr>
-        <w:t>Step 2: Set Up Load Balancing</w:t>
-      </w:r>
-    </w:p>
-    <w:p>
-      <w:pPr>
-        <w:numPr>
-          <w:ilvl w:val="0"/>
-          <w:numId w:val="11"/>
-        </w:numPr>
-        <w:rPr>
-          <w:lang w:val="en-IN"/>
-        </w:rPr>
-      </w:pPr>
-      <w:r>
-        <w:rPr>
-          <w:b/>
-          <w:bCs/>
-          <w:lang w:val="en-IN"/>
-        </w:rPr>
-        <w:t>Create a Load Balancer</w:t>
-      </w:r>
-      <w:r>
-        <w:rPr>
-          <w:lang w:val="en-IN"/>
-        </w:rPr>
-        <w:t>:</w:t>
-      </w:r>
-    </w:p>
-    <w:p>
-      <w:pPr>
-        <w:numPr>
-          <w:ilvl w:val="1"/>
-          <w:numId w:val="11"/>
-        </w:numPr>
-        <w:rPr>
-          <w:lang w:val="en-IN"/>
-        </w:rPr>
-      </w:pPr>
-      <w:r>
-        <w:rPr>
-          <w:lang w:val="en-IN"/>
-        </w:rPr>
-        <w:t xml:space="preserve">In the Azure Portal, search for </w:t>
-      </w:r>
-      <w:r>
-        <w:rPr>
-          <w:b/>
-          <w:bCs/>
-          <w:lang w:val="en-IN"/>
-        </w:rPr>
-        <w:t>Load Balancers</w:t>
-      </w:r>
-      <w:r>
-        <w:rPr>
-          <w:lang w:val="en-IN"/>
-        </w:rPr>
-        <w:t xml:space="preserve"> and click </w:t>
-      </w:r>
-      <w:r>
-        <w:rPr>
-          <w:b/>
-          <w:bCs/>
-          <w:lang w:val="en-IN"/>
-        </w:rPr>
-        <w:t>Create</w:t>
-      </w:r>
-      <w:r>
-        <w:rPr>
-          <w:lang w:val="en-IN"/>
-        </w:rPr>
-        <w:t>.</w:t>
-      </w:r>
-    </w:p>
-    <w:p>
-      <w:pPr>
-        <w:numPr>
-          <w:ilvl w:val="1"/>
-          <w:numId w:val="11"/>
-        </w:numPr>
-        <w:rPr>
-          <w:lang w:val="en-IN"/>
-        </w:rPr>
-      </w:pPr>
-      <w:r>
-        <w:rPr>
-          <w:lang w:val="en-IN"/>
-        </w:rPr>
-        <w:lastRenderedPageBreak/>
-        <w:t>Fill in the required details:</w:t>
-      </w:r>
-    </w:p>
-    <w:p>
-      <w:pPr>
-        <w:numPr>
-          <w:ilvl w:val="2"/>
-          <w:numId w:val="11"/>
-        </w:numPr>
-        <w:rPr>
-          <w:lang w:val="en-IN"/>
-        </w:rPr>
-      </w:pPr>
-      <w:r>
-        <w:rPr>
-          <w:b/>
-          <w:bCs/>
-          <w:lang w:val="en-IN"/>
-        </w:rPr>
-        <w:t>Name</w:t>
-      </w:r>
-      <w:r>
-        <w:rPr>
-          <w:lang w:val="en-IN"/>
-        </w:rPr>
-        <w:t>: Give your load balancer a name (e.g., MyLoadBalancer).</w:t>
-      </w:r>
-    </w:p>
-    <w:p>
-      <w:pPr>
-        <w:numPr>
-          <w:ilvl w:val="2"/>
-          <w:numId w:val="11"/>
-        </w:numPr>
-        <w:rPr>
-          <w:lang w:val="en-IN"/>
-        </w:rPr>
-      </w:pPr>
-      <w:r>
-        <w:rPr>
-          <w:b/>
-          <w:bCs/>
-          <w:lang w:val="en-IN"/>
-        </w:rPr>
-        <w:t>Region</w:t>
-      </w:r>
-      <w:r>
-        <w:rPr>
-          <w:lang w:val="en-IN"/>
-        </w:rPr>
-        <w:t>: Select the same region as your VMs.</w:t>
-      </w:r>
-    </w:p>
-    <w:p>
-      <w:pPr>
-        <w:numPr>
-          <w:ilvl w:val="2"/>
-          <w:numId w:val="11"/>
-        </w:numPr>
-        <w:rPr>
-          <w:lang w:val="en-IN"/>
-        </w:rPr>
-      </w:pPr>
-      <w:r>
-        <w:rPr>
-          <w:b/>
-          <w:bCs/>
-          <w:lang w:val="en-IN"/>
-        </w:rPr>
-        <w:t>SKU</w:t>
-      </w:r>
-      <w:r>
-        <w:rPr>
-          <w:lang w:val="en-IN"/>
-        </w:rPr>
-        <w:t>: Choose between Standard or Basic depending on your requirements.</w:t>
-      </w:r>
-    </w:p>
-    <w:p>
-      <w:pPr>
-        <w:numPr>
-          <w:ilvl w:val="2"/>
-          <w:numId w:val="11"/>
-        </w:numPr>
-        <w:rPr>
-          <w:lang w:val="en-IN"/>
-        </w:rPr>
-      </w:pPr>
-      <w:r>
-        <w:rPr>
-          <w:b/>
-          <w:bCs/>
-          <w:lang w:val="en-IN"/>
-        </w:rPr>
-        <w:t>Resource Group</w:t>
-      </w:r>
-      <w:r>
-        <w:rPr>
-          <w:lang w:val="en-IN"/>
-        </w:rPr>
-        <w:t>: Select the same resource group as your VMs.</w:t>
-      </w:r>
-    </w:p>
-    <w:p>
-      <w:pPr>
-        <w:numPr>
-          <w:ilvl w:val="1"/>
-          <w:numId w:val="11"/>
-        </w:numPr>
-        <w:rPr>
-          <w:lang w:val="en-IN"/>
-        </w:rPr>
-      </w:pPr>
-      <w:r>
-        <w:rPr>
-          <w:lang w:val="en-IN"/>
-        </w:rPr>
-        <w:t xml:space="preserve">Click </w:t>
-      </w:r>
-      <w:r>
-        <w:rPr>
-          <w:b/>
-          <w:bCs/>
-          <w:lang w:val="en-IN"/>
-        </w:rPr>
-        <w:t>Review + Create</w:t>
-      </w:r>
-      <w:r>
-        <w:rPr>
-          <w:lang w:val="en-IN"/>
-        </w:rPr>
-        <w:t xml:space="preserve">, then click </w:t>
-      </w:r>
-      <w:r>
-        <w:rPr>
-          <w:b/>
-          <w:bCs/>
-          <w:lang w:val="en-IN"/>
-        </w:rPr>
-        <w:t>Create</w:t>
-      </w:r>
-      <w:r>
-        <w:rPr>
-          <w:lang w:val="en-IN"/>
-        </w:rPr>
-        <w:t>.</w:t>
-      </w:r>
-    </w:p>
-    <w:p>
-      <w:pPr>
-        <w:numPr>
-          <w:ilvl w:val="0"/>
-          <w:numId w:val="11"/>
-        </w:numPr>
-        <w:rPr>
-          <w:lang w:val="en-IN"/>
-        </w:rPr>
-      </w:pPr>
-      <w:r>
-        <w:rPr>
-          <w:b/>
-          <w:bCs/>
-          <w:lang w:val="en-IN"/>
-        </w:rPr>
-        <w:t>Configure Load Balancer</w:t>
-      </w:r>
-      <w:r>
-        <w:rPr>
-          <w:lang w:val="en-IN"/>
-        </w:rPr>
-        <w:t>:</w:t>
-      </w:r>
-    </w:p>
-    <w:p>
-      <w:pPr>
-        <w:numPr>
-          <w:ilvl w:val="1"/>
-          <w:numId w:val="11"/>
-        </w:numPr>
-        <w:rPr>
-          <w:lang w:val="en-IN"/>
-        </w:rPr>
-      </w:pPr>
-      <w:r>
-        <w:rPr>
-          <w:lang w:val="en-IN"/>
-        </w:rPr>
-        <w:t>After the load balancer is created, navigate to its settings.</w:t>
-      </w:r>
-    </w:p>
-    <w:p>
-      <w:pPr>
-        <w:numPr>
-          <w:ilvl w:val="1"/>
-          <w:numId w:val="11"/>
-        </w:numPr>
-        <w:rPr>
-          <w:lang w:val="en-IN"/>
-        </w:rPr>
-      </w:pPr>
-      <w:r>
-        <w:rPr>
-          <w:lang w:val="en-IN"/>
-        </w:rPr>
-        <w:t xml:space="preserve">Click on </w:t>
-      </w:r>
-      <w:r>
-        <w:rPr>
-          <w:b/>
-          <w:bCs/>
-          <w:lang w:val="en-IN"/>
-        </w:rPr>
-        <w:t>Frontend IP configuration</w:t>
-      </w:r>
-      <w:r>
-        <w:rPr>
-          <w:lang w:val="en-IN"/>
-        </w:rPr>
-        <w:t xml:space="preserve"> &gt; </w:t>
-      </w:r>
-      <w:r>
-        <w:rPr>
-          <w:b/>
-          <w:bCs/>
-          <w:lang w:val="en-IN"/>
-        </w:rPr>
-        <w:t>Add frontend IP configuration</w:t>
-      </w:r>
-      <w:r>
-        <w:rPr>
-          <w:lang w:val="en-IN"/>
-        </w:rPr>
-        <w:t>.</w:t>
-      </w:r>
-    </w:p>
-    <w:p>
-      <w:pPr>
-        <w:numPr>
-          <w:ilvl w:val="2"/>
-          <w:numId w:val="11"/>
-        </w:numPr>
-        <w:rPr>
-          <w:lang w:val="en-IN"/>
-        </w:rPr>
-      </w:pPr>
-      <w:r>
-        <w:rPr>
-          <w:b/>
-          <w:bCs/>
-          <w:lang w:val="en-IN"/>
-        </w:rPr>
-        <w:t>Name</w:t>
-      </w:r>
-      <w:r>
-        <w:rPr>
-          <w:lang w:val="en-IN"/>
-        </w:rPr>
-        <w:t>: Give it a name (e.g., FrontendIP).</w:t>
-      </w:r>
-    </w:p>
-    <w:p>
-      <w:pPr>
-        <w:numPr>
-          <w:ilvl w:val="2"/>
-          <w:numId w:val="11"/>
-        </w:numPr>
-        <w:rPr>
-          <w:lang w:val="en-IN"/>
-        </w:rPr>
-      </w:pPr>
-      <w:r>
-        <w:rPr>
-          <w:b/>
-          <w:bCs/>
-          <w:lang w:val="en-IN"/>
-        </w:rPr>
-        <w:t>Public IP address</w:t>
-      </w:r>
-      <w:r>
-        <w:rPr>
-          <w:lang w:val="en-IN"/>
-        </w:rPr>
-        <w:t>: Create a new public IP address.</w:t>
-      </w:r>
-    </w:p>
-    <w:p>
-      <w:pPr>
-        <w:numPr>
-          <w:ilvl w:val="1"/>
-          <w:numId w:val="11"/>
-        </w:numPr>
-        <w:rPr>
-          <w:lang w:val="en-IN"/>
-        </w:rPr>
-      </w:pPr>
-      <w:r>
-        <w:rPr>
-          <w:lang w:val="en-IN"/>
-        </w:rPr>
-        <w:t xml:space="preserve">Click </w:t>
-      </w:r>
-      <w:r>
-        <w:rPr>
-          <w:b/>
-          <w:bCs/>
-          <w:lang w:val="en-IN"/>
-        </w:rPr>
-        <w:t>Save</w:t>
-      </w:r>
-      <w:r>
-        <w:rPr>
-          <w:lang w:val="en-IN"/>
-        </w:rPr>
-        <w:t>.</w:t>
-      </w:r>
-    </w:p>
-    <w:p>
-      <w:pPr>
-        <w:numPr>
-          <w:ilvl w:val="0"/>
-          <w:numId w:val="11"/>
-        </w:numPr>
-        <w:rPr>
-          <w:lang w:val="en-IN"/>
-        </w:rPr>
-      </w:pPr>
-      <w:r>
-        <w:rPr>
-          <w:b/>
-          <w:bCs/>
-          <w:lang w:val="en-IN"/>
-        </w:rPr>
-        <w:t>Set Up Backend Pool</w:t>
-      </w:r>
-      <w:r>
-        <w:rPr>
-          <w:lang w:val="en-IN"/>
-        </w:rPr>
-        <w:t>:</w:t>
-      </w:r>
-    </w:p>
-    <w:p>
-      <w:pPr>
-        <w:numPr>
-          <w:ilvl w:val="1"/>
-          <w:numId w:val="11"/>
-        </w:numPr>
-        <w:rPr>
-          <w:lang w:val="en-IN"/>
-        </w:rPr>
-      </w:pPr>
-      <w:r>
-        <w:rPr>
-          <w:lang w:val="en-IN"/>
-        </w:rPr>
-        <w:t xml:space="preserve">Go to </w:t>
-      </w:r>
-      <w:r>
-        <w:rPr>
-          <w:b/>
-          <w:bCs/>
-          <w:lang w:val="en-IN"/>
-        </w:rPr>
-        <w:t>Backend pools</w:t>
-      </w:r>
-      <w:r>
-        <w:rPr>
-          <w:lang w:val="en-IN"/>
-        </w:rPr>
-        <w:t xml:space="preserve"> &gt; </w:t>
-      </w:r>
-      <w:r>
-        <w:rPr>
-          <w:b/>
-          <w:bCs/>
-          <w:lang w:val="en-IN"/>
-        </w:rPr>
-        <w:t>Add</w:t>
-      </w:r>
-      <w:r>
-        <w:rPr>
-          <w:lang w:val="en-IN"/>
-        </w:rPr>
-        <w:t>.</w:t>
-      </w:r>
-    </w:p>
-    <w:p>
-      <w:pPr>
-        <w:numPr>
-          <w:ilvl w:val="2"/>
-          <w:numId w:val="11"/>
-        </w:numPr>
-        <w:rPr>
-          <w:lang w:val="en-IN"/>
-        </w:rPr>
-      </w:pPr>
-      <w:r>
-        <w:rPr>
-          <w:b/>
-          <w:bCs/>
-          <w:lang w:val="en-IN"/>
-        </w:rPr>
-        <w:t>Name</w:t>
-      </w:r>
-      <w:r>
-        <w:rPr>
-          <w:lang w:val="en-IN"/>
-        </w:rPr>
-        <w:t>: Give it a name (e.g., BackendPool).</w:t>
-      </w:r>
-    </w:p>
-    <w:p>
-      <w:pPr>
-        <w:numPr>
-          <w:ilvl w:val="2"/>
-          <w:numId w:val="11"/>
-        </w:numPr>
-        <w:rPr>
-          <w:lang w:val="en-IN"/>
-        </w:rPr>
-      </w:pPr>
-      <w:r>
-        <w:rPr>
-          <w:b/>
-          <w:bCs/>
-          <w:lang w:val="en-IN"/>
-        </w:rPr>
-        <w:t>Virtual machines</w:t>
-      </w:r>
-      <w:r>
-        <w:rPr>
-          <w:lang w:val="en-IN"/>
-        </w:rPr>
-        <w:t>: Add the VMs to this pool.</w:t>
-      </w:r>
-    </w:p>
-    <w:p>
-      <w:pPr>
-        <w:numPr>
-          <w:ilvl w:val="1"/>
-          <w:numId w:val="11"/>
-        </w:numPr>
-        <w:rPr>
-          <w:lang w:val="en-IN"/>
-        </w:rPr>
-      </w:pPr>
-      <w:r>
-        <w:rPr>
-          <w:lang w:val="en-IN"/>
-        </w:rPr>
-        <w:t xml:space="preserve">Click </w:t>
-      </w:r>
-      <w:r>
-        <w:rPr>
-          <w:b/>
-          <w:bCs/>
-          <w:lang w:val="en-IN"/>
-        </w:rPr>
-        <w:t>Add</w:t>
-      </w:r>
-      <w:r>
-        <w:rPr>
-          <w:lang w:val="en-IN"/>
-        </w:rPr>
-        <w:t xml:space="preserve"> to save the configuration.</w:t>
-      </w:r>
-    </w:p>
-    <w:p>
-      <w:pPr>
-        <w:numPr>
-          <w:ilvl w:val="0"/>
-          <w:numId w:val="11"/>
-        </w:numPr>
-        <w:rPr>
-          <w:lang w:val="en-IN"/>
-        </w:rPr>
-      </w:pPr>
-      <w:r>
-        <w:rPr>
-          <w:b/>
-          <w:bCs/>
-          <w:lang w:val="en-IN"/>
-        </w:rPr>
-        <w:t>Create Load Balancer Rules</w:t>
-      </w:r>
-      <w:r>
-        <w:rPr>
-          <w:lang w:val="en-IN"/>
-        </w:rPr>
-        <w:t>:</w:t>
-      </w:r>
-    </w:p>
-    <w:p>
-      <w:pPr>
-        <w:numPr>
-          <w:ilvl w:val="1"/>
-          <w:numId w:val="11"/>
-        </w:numPr>
-        <w:rPr>
-          <w:lang w:val="en-IN"/>
-        </w:rPr>
-      </w:pPr>
-      <w:r>
-        <w:rPr>
-          <w:lang w:val="en-IN"/>
-        </w:rPr>
-        <w:t xml:space="preserve">Go to </w:t>
-      </w:r>
-      <w:r>
-        <w:rPr>
-          <w:b/>
-          <w:bCs/>
-          <w:lang w:val="en-IN"/>
-        </w:rPr>
-        <w:t>Load balancing rules</w:t>
-      </w:r>
-      <w:r>
-        <w:rPr>
-          <w:lang w:val="en-IN"/>
-        </w:rPr>
-        <w:t xml:space="preserve"> &gt; </w:t>
-      </w:r>
-      <w:r>
-        <w:rPr>
-          <w:b/>
-          <w:bCs/>
-          <w:lang w:val="en-IN"/>
-        </w:rPr>
-        <w:t>Add</w:t>
-      </w:r>
-      <w:r>
-        <w:rPr>
-          <w:lang w:val="en-IN"/>
-        </w:rPr>
-        <w:t>.</w:t>
-      </w:r>
-    </w:p>
-    <w:p>
-      <w:pPr>
-        <w:numPr>
-          <w:ilvl w:val="2"/>
-          <w:numId w:val="11"/>
-        </w:numPr>
-        <w:rPr>
-          <w:lang w:val="en-IN"/>
-        </w:rPr>
-      </w:pPr>
-      <w:r>
-        <w:rPr>
-          <w:b/>
-          <w:bCs/>
-          <w:lang w:val="en-IN"/>
-        </w:rPr>
-        <w:t>Name</w:t>
-      </w:r>
-      <w:r>
-        <w:rPr>
-          <w:lang w:val="en-IN"/>
-        </w:rPr>
-        <w:t xml:space="preserve">: Give it a name (e.g., </w:t>
-      </w:r>
-      <w:r>
-        <w:rPr>
-          <w:lang w:val="en-IN"/>
-        </w:rPr>
-        <w:t>lb</w:t>
-      </w:r>
-      <w:r>
-        <w:rPr>
-          <w:lang w:val="en-IN"/>
-        </w:rPr>
-        <w:t>Rule).</w:t>
-      </w:r>
-    </w:p>
-    <w:p>
-      <w:pPr>
-        <w:numPr>
-          <w:ilvl w:val="2"/>
-          <w:numId w:val="11"/>
-        </w:numPr>
-        <w:rPr>
-          <w:lang w:val="en-IN"/>
-        </w:rPr>
-      </w:pPr>
-      <w:r>
-        <w:rPr>
-          <w:b/>
-          <w:bCs/>
-          <w:lang w:val="en-IN"/>
-        </w:rPr>
-        <w:t>Frontend IP address</w:t>
-      </w:r>
-      <w:r>
-        <w:rPr>
-          <w:lang w:val="en-IN"/>
-        </w:rPr>
-        <w:t>: Select the frontend IP configuration you created.</w:t>
-      </w:r>
-    </w:p>
-    <w:p>
-      <w:pPr>
-        <w:numPr>
-          <w:ilvl w:val="2"/>
-          <w:numId w:val="11"/>
-        </w:numPr>
-        <w:rPr>
-          <w:lang w:val="en-IN"/>
-        </w:rPr>
-      </w:pPr>
-      <w:r>
-        <w:rPr>
-          <w:b/>
-          <w:bCs/>
-          <w:lang w:val="en-IN"/>
-        </w:rPr>
-        <w:t>Backend port</w:t>
-      </w:r>
-      <w:r>
-        <w:rPr>
-          <w:lang w:val="en-IN"/>
-        </w:rPr>
-        <w:t>: Set to the port your application listens to (e.g., 80 for HTTP).</w:t>
-      </w:r>
-    </w:p>
-    <w:p>
-      <w:pPr>
-        <w:numPr>
-          <w:ilvl w:val="2"/>
-          <w:numId w:val="11"/>
-        </w:numPr>
-        <w:rPr>
-          <w:lang w:val="en-IN"/>
-        </w:rPr>
-      </w:pPr>
-      <w:r>
-        <w:rPr>
-          <w:b/>
-          <w:bCs/>
-          <w:lang w:val="en-IN"/>
-        </w:rPr>
-        <w:t>Frontend port</w:t>
-      </w:r>
-      <w:r>
-        <w:rPr>
-          <w:lang w:val="en-IN"/>
-        </w:rPr>
-        <w:t>: Set to the same value as the backend port.</w:t>
-      </w:r>
-    </w:p>
-    <w:p>
-      <w:pPr>
-        <w:numPr>
-          <w:ilvl w:val="2"/>
-          <w:numId w:val="11"/>
-        </w:numPr>
-        <w:rPr>
-          <w:lang w:val="en-IN"/>
-        </w:rPr>
-      </w:pPr>
-      <w:r>
-        <w:rPr>
-          <w:b/>
-          <w:bCs/>
-          <w:lang w:val="en-IN"/>
-        </w:rPr>
-        <w:t>Protocol</w:t>
-      </w:r>
-      <w:r>
-        <w:rPr>
-          <w:lang w:val="en-IN"/>
-        </w:rPr>
-        <w:t>: Select TCP.</w:t>
-      </w:r>
-    </w:p>
-    <w:p>
-      <w:pPr>
-        <w:numPr>
-          <w:ilvl w:val="2"/>
-          <w:numId w:val="11"/>
-        </w:numPr>
-        <w:rPr>
-          <w:lang w:val="en-IN"/>
-        </w:rPr>
-      </w:pPr>
-      <w:r>
-        <w:rPr>
-          <w:b/>
-          <w:bCs/>
-          <w:lang w:val="en-IN"/>
-        </w:rPr>
-        <w:lastRenderedPageBreak/>
-        <w:t>Session persistence</w:t>
-      </w:r>
-      <w:r>
-        <w:rPr>
-          <w:lang w:val="en-IN"/>
-        </w:rPr>
-        <w:t>: Choose as per your requirement (None or Client IP).</w:t>
-      </w:r>
-    </w:p>
-    <w:p>
-      <w:pPr>
-        <w:numPr>
-          <w:ilvl w:val="1"/>
-          <w:numId w:val="11"/>
-        </w:numPr>
-        <w:rPr>
-          <w:lang w:val="en-IN"/>
-        </w:rPr>
-      </w:pPr>
-      <w:r>
-        <w:rPr>
-          <w:lang w:val="en-IN"/>
-        </w:rPr>
-        <w:t xml:space="preserve">Click </w:t>
-      </w:r>
-      <w:r>
-        <w:rPr>
-          <w:b/>
-          <w:bCs/>
-          <w:lang w:val="en-IN"/>
-        </w:rPr>
-        <w:t>Add</w:t>
-      </w:r>
-      <w:r>
-        <w:rPr>
-          <w:lang w:val="en-IN"/>
-        </w:rPr>
-        <w:t xml:space="preserve"> to save the rule.</w:t>
-      </w:r>
-    </w:p>
-    <w:p>
-      <w:pPr>
-        <w:rPr>
-          <w:lang w:val="en-IN"/>
-        </w:rPr>
-      </w:pPr>
-      <w:r>
-        <w:rPr>
+        <w:rPr>
+          <w:lang w:val="en-IN"/>
+        </w:rPr>
+      </w:pPr>
+      <w:r>
+        <w:rPr>
+          <w:noProof/>
           <w:lang w:val="en-IN"/>
         </w:rPr>
         <w:drawing>
-          <wp:inline distT="0" distB="0" distL="0" distR="0" wp14:anchorId="0B30B166" wp14:editId="35DD2AE6">
-            <wp:extent cx="5486400" cy="3778885"/>
+          <wp:inline distT="0" distB="0" distL="0" distR="0" wp14:anchorId="75A5F100" wp14:editId="7A1B8688">
+            <wp:extent cx="5486400" cy="896620"/>
             <wp:effectExtent l="0" t="0" r="0" b="0"/>
-            <wp:docPr id="1331922705" name="Picture 1"/>
+            <wp:docPr id="1335026323" name="Picture 1"/>
             <wp:cNvGraphicFramePr>
               <a:graphicFrameLocks xmlns:a="http://schemas.openxmlformats.org/drawingml/2006/main" noChangeAspect="1"/>
             </wp:cNvGraphicFramePr>
@@ -1437,7 +194,207 @@
               <a:graphicData uri="http://schemas.openxmlformats.org/drawingml/2006/picture">
                 <pic:pic xmlns:pic="http://schemas.openxmlformats.org/drawingml/2006/picture">
                   <pic:nvPicPr>
-                    <pic:cNvPr id="1331922705" name=""/>
+                    <pic:cNvPr id="1335026323" name=""/>
+                    <pic:cNvPicPr/>
+                  </pic:nvPicPr>
+                  <pic:blipFill>
+                    <a:blip r:embed="rId6"/>
+                    <a:stretch>
+                      <a:fillRect/>
+                    </a:stretch>
+                  </pic:blipFill>
+                  <pic:spPr>
+                    <a:xfrm>
+                      <a:off x="0" y="0"/>
+                      <a:ext cx="5486400" cy="896620"/>
+                    </a:xfrm>
+                    <a:prstGeom prst="rect">
+                      <a:avLst/>
+                    </a:prstGeom>
+                  </pic:spPr>
+                </pic:pic>
+              </a:graphicData>
+            </a:graphic>
+          </wp:inline>
+        </w:drawing>
+      </w:r>
+    </w:p>
+    <w:p>
+      <w:pPr>
+        <w:rPr>
+          <w:b/>
+          <w:bCs/>
+          <w:lang w:val="en-IN"/>
+        </w:rPr>
+      </w:pPr>
+      <w:r>
+        <w:rPr>
+          <w:b/>
+          <w:bCs/>
+          <w:lang w:val="en-IN"/>
+        </w:rPr>
+        <w:t>Step 2: Create a Public IP Address for the Load Balancer</w:t>
+      </w:r>
+    </w:p>
+    <w:p>
+      <w:pPr>
+        <w:numPr>
+          <w:ilvl w:val="0"/>
+          <w:numId w:val="18"/>
+        </w:numPr>
+        <w:rPr>
+          <w:lang w:val="en-IN"/>
+        </w:rPr>
+      </w:pPr>
+      <w:r>
+        <w:rPr>
+          <w:lang w:val="en-IN"/>
+        </w:rPr>
+        <w:t>Go to the Azure Portal.</w:t>
+      </w:r>
+    </w:p>
+    <w:p>
+      <w:pPr>
+        <w:numPr>
+          <w:ilvl w:val="0"/>
+          <w:numId w:val="18"/>
+        </w:numPr>
+        <w:rPr>
+          <w:lang w:val="en-IN"/>
+        </w:rPr>
+      </w:pPr>
+      <w:r>
+        <w:rPr>
+          <w:lang w:val="en-IN"/>
+        </w:rPr>
+        <w:t>Search for and select "Public IP addresses".</w:t>
+      </w:r>
+    </w:p>
+    <w:p>
+      <w:pPr>
+        <w:numPr>
+          <w:ilvl w:val="0"/>
+          <w:numId w:val="18"/>
+        </w:numPr>
+        <w:rPr>
+          <w:lang w:val="en-IN"/>
+        </w:rPr>
+      </w:pPr>
+      <w:r>
+        <w:rPr>
+          <w:lang w:val="en-IN"/>
+        </w:rPr>
+        <w:t>Click on "Create".</w:t>
+      </w:r>
+    </w:p>
+    <w:p>
+      <w:pPr>
+        <w:numPr>
+          <w:ilvl w:val="0"/>
+          <w:numId w:val="18"/>
+        </w:numPr>
+        <w:rPr>
+          <w:lang w:val="en-IN"/>
+        </w:rPr>
+      </w:pPr>
+      <w:r>
+        <w:rPr>
+          <w:lang w:val="en-IN"/>
+        </w:rPr>
+        <w:t>Fill in the details:</w:t>
+      </w:r>
+    </w:p>
+    <w:p>
+      <w:pPr>
+        <w:numPr>
+          <w:ilvl w:val="1"/>
+          <w:numId w:val="18"/>
+        </w:numPr>
+        <w:rPr>
+          <w:lang w:val="en-IN"/>
+        </w:rPr>
+      </w:pPr>
+      <w:r>
+        <w:rPr>
+          <w:b/>
+          <w:bCs/>
+          <w:lang w:val="en-IN"/>
+        </w:rPr>
+        <w:t>Name</w:t>
+      </w:r>
+      <w:r>
+        <w:rPr>
+          <w:lang w:val="en-IN"/>
+        </w:rPr>
+        <w:t>: MyPublicIP</w:t>
+      </w:r>
+    </w:p>
+    <w:p>
+      <w:pPr>
+        <w:numPr>
+          <w:ilvl w:val="1"/>
+          <w:numId w:val="18"/>
+        </w:numPr>
+        <w:rPr>
+          <w:lang w:val="en-IN"/>
+        </w:rPr>
+      </w:pPr>
+      <w:r>
+        <w:rPr>
+          <w:b/>
+          <w:bCs/>
+          <w:lang w:val="en-IN"/>
+        </w:rPr>
+        <w:t>SKU</w:t>
+      </w:r>
+      <w:r>
+        <w:rPr>
+          <w:lang w:val="en-IN"/>
+        </w:rPr>
+        <w:t>: Standard</w:t>
+      </w:r>
+    </w:p>
+    <w:p>
+      <w:pPr>
+        <w:numPr>
+          <w:ilvl w:val="0"/>
+          <w:numId w:val="18"/>
+        </w:numPr>
+        <w:rPr>
+          <w:lang w:val="en-IN"/>
+        </w:rPr>
+      </w:pPr>
+      <w:r>
+        <w:rPr>
+          <w:lang w:val="en-IN"/>
+        </w:rPr>
+        <w:t>Click "Review + Create" and then "Create".</w:t>
+      </w:r>
+    </w:p>
+    <w:p>
+      <w:pPr>
+        <w:rPr>
+          <w:lang w:val="en-IN"/>
+        </w:rPr>
+      </w:pPr>
+      <w:r>
+        <w:rPr>
+          <w:noProof/>
+          <w:lang w:val="en-IN"/>
+        </w:rPr>
+        <w:drawing>
+          <wp:inline distT="0" distB="0" distL="0" distR="0" wp14:anchorId="0D05013A" wp14:editId="140CBE41">
+            <wp:extent cx="5486400" cy="1584960"/>
+            <wp:effectExtent l="0" t="0" r="0" b="0"/>
+            <wp:docPr id="2127955045" name="Picture 1"/>
+            <wp:cNvGraphicFramePr>
+              <a:graphicFrameLocks xmlns:a="http://schemas.openxmlformats.org/drawingml/2006/main" noChangeAspect="1"/>
+            </wp:cNvGraphicFramePr>
+            <a:graphic xmlns:a="http://schemas.openxmlformats.org/drawingml/2006/main">
+              <a:graphicData uri="http://schemas.openxmlformats.org/drawingml/2006/picture">
+                <pic:pic xmlns:pic="http://schemas.openxmlformats.org/drawingml/2006/picture">
+                  <pic:nvPicPr>
+                    <pic:cNvPr id="2127955045" name=""/>
                     <pic:cNvPicPr/>
                   </pic:nvPicPr>
                   <pic:blipFill>
@@ -1449,7 +406,7 @@
                   <pic:spPr>
                     <a:xfrm>
                       <a:off x="0" y="0"/>
-                      <a:ext cx="5486400" cy="3778885"/>
+                      <a:ext cx="5486400" cy="1584960"/>
                     </a:xfrm>
                     <a:prstGeom prst="rect">
                       <a:avLst/>
@@ -1476,6 +433,1484 @@
           <w:bCs/>
           <w:lang w:val="en-IN"/>
         </w:rPr>
+        <w:lastRenderedPageBreak/>
+        <w:t>Step 3: Create the Load Balancer</w:t>
+      </w:r>
+    </w:p>
+    <w:p>
+      <w:pPr>
+        <w:numPr>
+          <w:ilvl w:val="0"/>
+          <w:numId w:val="19"/>
+        </w:numPr>
+        <w:rPr>
+          <w:lang w:val="en-IN"/>
+        </w:rPr>
+      </w:pPr>
+      <w:r>
+        <w:rPr>
+          <w:lang w:val="en-IN"/>
+        </w:rPr>
+        <w:t>In the Azure Portal, search for and select "Load balancers".</w:t>
+      </w:r>
+    </w:p>
+    <w:p>
+      <w:pPr>
+        <w:numPr>
+          <w:ilvl w:val="0"/>
+          <w:numId w:val="19"/>
+        </w:numPr>
+        <w:rPr>
+          <w:lang w:val="en-IN"/>
+        </w:rPr>
+      </w:pPr>
+      <w:r>
+        <w:rPr>
+          <w:lang w:val="en-IN"/>
+        </w:rPr>
+        <w:t>Click on "Create".</w:t>
+      </w:r>
+    </w:p>
+    <w:p>
+      <w:pPr>
+        <w:numPr>
+          <w:ilvl w:val="0"/>
+          <w:numId w:val="19"/>
+        </w:numPr>
+        <w:rPr>
+          <w:lang w:val="en-IN"/>
+        </w:rPr>
+      </w:pPr>
+      <w:r>
+        <w:rPr>
+          <w:lang w:val="en-IN"/>
+        </w:rPr>
+        <w:t>Fill in the details:</w:t>
+      </w:r>
+    </w:p>
+    <w:p>
+      <w:pPr>
+        <w:numPr>
+          <w:ilvl w:val="1"/>
+          <w:numId w:val="19"/>
+        </w:numPr>
+        <w:rPr>
+          <w:lang w:val="en-IN"/>
+        </w:rPr>
+      </w:pPr>
+      <w:r>
+        <w:rPr>
+          <w:b/>
+          <w:bCs/>
+          <w:lang w:val="en-IN"/>
+        </w:rPr>
+        <w:t>Name</w:t>
+      </w:r>
+      <w:r>
+        <w:rPr>
+          <w:lang w:val="en-IN"/>
+        </w:rPr>
+        <w:t>: MyLoadBalancer</w:t>
+      </w:r>
+    </w:p>
+    <w:p>
+      <w:pPr>
+        <w:numPr>
+          <w:ilvl w:val="1"/>
+          <w:numId w:val="19"/>
+        </w:numPr>
+        <w:rPr>
+          <w:lang w:val="en-IN"/>
+        </w:rPr>
+      </w:pPr>
+      <w:r>
+        <w:rPr>
+          <w:b/>
+          <w:bCs/>
+          <w:lang w:val="en-IN"/>
+        </w:rPr>
+        <w:t>Resource group</w:t>
+      </w:r>
+      <w:r>
+        <w:rPr>
+          <w:lang w:val="en-IN"/>
+        </w:rPr>
+        <w:t>: RG-1</w:t>
+      </w:r>
+    </w:p>
+    <w:p>
+      <w:pPr>
+        <w:numPr>
+          <w:ilvl w:val="1"/>
+          <w:numId w:val="19"/>
+        </w:numPr>
+        <w:rPr>
+          <w:lang w:val="en-IN"/>
+        </w:rPr>
+      </w:pPr>
+      <w:r>
+        <w:rPr>
+          <w:b/>
+          <w:bCs/>
+          <w:lang w:val="en-IN"/>
+        </w:rPr>
+        <w:t>SKU</w:t>
+      </w:r>
+      <w:r>
+        <w:rPr>
+          <w:lang w:val="en-IN"/>
+        </w:rPr>
+        <w:t>: Standard</w:t>
+      </w:r>
+    </w:p>
+    <w:p>
+      <w:pPr>
+        <w:numPr>
+          <w:ilvl w:val="1"/>
+          <w:numId w:val="19"/>
+        </w:numPr>
+        <w:rPr>
+          <w:lang w:val="en-IN"/>
+        </w:rPr>
+      </w:pPr>
+      <w:r>
+        <w:rPr>
+          <w:b/>
+          <w:bCs/>
+          <w:lang w:val="en-IN"/>
+        </w:rPr>
+        <w:t>Public IP address</w:t>
+      </w:r>
+      <w:r>
+        <w:rPr>
+          <w:lang w:val="en-IN"/>
+        </w:rPr>
+        <w:t>: MyPublicIP</w:t>
+      </w:r>
+    </w:p>
+    <w:p>
+      <w:pPr>
+        <w:numPr>
+          <w:ilvl w:val="0"/>
+          <w:numId w:val="19"/>
+        </w:numPr>
+        <w:rPr>
+          <w:lang w:val="en-IN"/>
+        </w:rPr>
+      </w:pPr>
+      <w:r>
+        <w:rPr>
+          <w:lang w:val="en-IN"/>
+        </w:rPr>
+        <w:t>Click "Review + Create" and then "Create".</w:t>
+      </w:r>
+    </w:p>
+    <w:p>
+      <w:pPr>
+        <w:rPr>
+          <w:lang w:val="en-IN"/>
+        </w:rPr>
+      </w:pPr>
+      <w:r>
+        <w:rPr>
+          <w:noProof/>
+          <w:lang w:val="en-IN"/>
+        </w:rPr>
+        <w:drawing>
+          <wp:inline distT="0" distB="0" distL="0" distR="0" wp14:anchorId="47EB6F39" wp14:editId="2E16AC9C">
+            <wp:extent cx="5486400" cy="2672715"/>
+            <wp:effectExtent l="0" t="0" r="0" b="0"/>
+            <wp:docPr id="1358269953" name="Picture 1"/>
+            <wp:cNvGraphicFramePr>
+              <a:graphicFrameLocks xmlns:a="http://schemas.openxmlformats.org/drawingml/2006/main" noChangeAspect="1"/>
+            </wp:cNvGraphicFramePr>
+            <a:graphic xmlns:a="http://schemas.openxmlformats.org/drawingml/2006/main">
+              <a:graphicData uri="http://schemas.openxmlformats.org/drawingml/2006/picture">
+                <pic:pic xmlns:pic="http://schemas.openxmlformats.org/drawingml/2006/picture">
+                  <pic:nvPicPr>
+                    <pic:cNvPr id="1358269953" name=""/>
+                    <pic:cNvPicPr/>
+                  </pic:nvPicPr>
+                  <pic:blipFill>
+                    <a:blip r:embed="rId8"/>
+                    <a:stretch>
+                      <a:fillRect/>
+                    </a:stretch>
+                  </pic:blipFill>
+                  <pic:spPr>
+                    <a:xfrm>
+                      <a:off x="0" y="0"/>
+                      <a:ext cx="5486400" cy="2672715"/>
+                    </a:xfrm>
+                    <a:prstGeom prst="rect">
+                      <a:avLst/>
+                    </a:prstGeom>
+                  </pic:spPr>
+                </pic:pic>
+              </a:graphicData>
+            </a:graphic>
+          </wp:inline>
+        </w:drawing>
+      </w:r>
+    </w:p>
+    <w:p>
+      <w:pPr>
+        <w:rPr>
+          <w:b/>
+          <w:bCs/>
+          <w:lang w:val="en-IN"/>
+        </w:rPr>
+      </w:pPr>
+      <w:r>
+        <w:rPr>
+          <w:b/>
+          <w:bCs/>
+          <w:lang w:val="en-IN"/>
+        </w:rPr>
+        <w:t>Step 4: Create Backend Pool</w:t>
+      </w:r>
+    </w:p>
+    <w:p>
+      <w:pPr>
+        <w:numPr>
+          <w:ilvl w:val="0"/>
+          <w:numId w:val="20"/>
+        </w:numPr>
+        <w:rPr>
+          <w:lang w:val="en-IN"/>
+        </w:rPr>
+      </w:pPr>
+      <w:r>
+        <w:rPr>
+          <w:lang w:val="en-IN"/>
+        </w:rPr>
+        <w:t>Go to the "MyLoadBalancer" blade.</w:t>
+      </w:r>
+    </w:p>
+    <w:p>
+      <w:pPr>
+        <w:numPr>
+          <w:ilvl w:val="0"/>
+          <w:numId w:val="20"/>
+        </w:numPr>
+        <w:rPr>
+          <w:lang w:val="en-IN"/>
+        </w:rPr>
+      </w:pPr>
+      <w:r>
+        <w:rPr>
+          <w:lang w:val="en-IN"/>
+        </w:rPr>
+        <w:t>Click on "Backend pools" in the left menu and then "Add".</w:t>
+      </w:r>
+    </w:p>
+    <w:p>
+      <w:pPr>
+        <w:numPr>
+          <w:ilvl w:val="0"/>
+          <w:numId w:val="20"/>
+        </w:numPr>
+        <w:rPr>
+          <w:lang w:val="en-IN"/>
+        </w:rPr>
+      </w:pPr>
+      <w:r>
+        <w:rPr>
+          <w:lang w:val="en-IN"/>
+        </w:rPr>
+        <w:t>Fill in the details:</w:t>
+      </w:r>
+    </w:p>
+    <w:p>
+      <w:pPr>
+        <w:numPr>
+          <w:ilvl w:val="1"/>
+          <w:numId w:val="20"/>
+        </w:numPr>
+        <w:rPr>
+          <w:lang w:val="en-IN"/>
+        </w:rPr>
+      </w:pPr>
+      <w:r>
+        <w:rPr>
+          <w:b/>
+          <w:bCs/>
+          <w:lang w:val="en-IN"/>
+        </w:rPr>
+        <w:t>Name</w:t>
+      </w:r>
+      <w:r>
+        <w:rPr>
+          <w:lang w:val="en-IN"/>
+        </w:rPr>
+        <w:t>: MyBackendPool</w:t>
+      </w:r>
+    </w:p>
+    <w:p>
+      <w:pPr>
+        <w:numPr>
+          <w:ilvl w:val="0"/>
+          <w:numId w:val="20"/>
+        </w:numPr>
+        <w:rPr>
+          <w:lang w:val="en-IN"/>
+        </w:rPr>
+      </w:pPr>
+      <w:r>
+        <w:rPr>
+          <w:lang w:val="en-IN"/>
+        </w:rPr>
+        <w:t>Click "Add" to create the backend pool.</w:t>
+      </w:r>
+    </w:p>
+    <w:p>
+      <w:pPr>
+        <w:rPr>
+          <w:lang w:val="en-IN"/>
+        </w:rPr>
+      </w:pPr>
+      <w:r>
+        <w:rPr>
+          <w:noProof/>
+          <w:lang w:val="en-IN"/>
+        </w:rPr>
+        <w:lastRenderedPageBreak/>
+        <w:drawing>
+          <wp:inline distT="0" distB="0" distL="0" distR="0" wp14:anchorId="36E89A6A" wp14:editId="1478A1C3">
+            <wp:extent cx="5486400" cy="2945130"/>
+            <wp:effectExtent l="0" t="0" r="0" b="7620"/>
+            <wp:docPr id="7853625" name="Picture 1"/>
+            <wp:cNvGraphicFramePr>
+              <a:graphicFrameLocks xmlns:a="http://schemas.openxmlformats.org/drawingml/2006/main" noChangeAspect="1"/>
+            </wp:cNvGraphicFramePr>
+            <a:graphic xmlns:a="http://schemas.openxmlformats.org/drawingml/2006/main">
+              <a:graphicData uri="http://schemas.openxmlformats.org/drawingml/2006/picture">
+                <pic:pic xmlns:pic="http://schemas.openxmlformats.org/drawingml/2006/picture">
+                  <pic:nvPicPr>
+                    <pic:cNvPr id="7853625" name=""/>
+                    <pic:cNvPicPr/>
+                  </pic:nvPicPr>
+                  <pic:blipFill>
+                    <a:blip r:embed="rId9"/>
+                    <a:stretch>
+                      <a:fillRect/>
+                    </a:stretch>
+                  </pic:blipFill>
+                  <pic:spPr>
+                    <a:xfrm>
+                      <a:off x="0" y="0"/>
+                      <a:ext cx="5486400" cy="2945130"/>
+                    </a:xfrm>
+                    <a:prstGeom prst="rect">
+                      <a:avLst/>
+                    </a:prstGeom>
+                  </pic:spPr>
+                </pic:pic>
+              </a:graphicData>
+            </a:graphic>
+          </wp:inline>
+        </w:drawing>
+      </w:r>
+    </w:p>
+    <w:p>
+      <w:pPr>
+        <w:rPr>
+          <w:b/>
+          <w:bCs/>
+          <w:lang w:val="en-IN"/>
+        </w:rPr>
+      </w:pPr>
+      <w:r>
+        <w:rPr>
+          <w:b/>
+          <w:bCs/>
+          <w:lang w:val="en-IN"/>
+        </w:rPr>
+        <w:t>Step 7: Deploy VM1</w:t>
+      </w:r>
+    </w:p>
+    <w:p>
+      <w:pPr>
+        <w:numPr>
+          <w:ilvl w:val="0"/>
+          <w:numId w:val="21"/>
+        </w:numPr>
+        <w:rPr>
+          <w:lang w:val="en-IN"/>
+        </w:rPr>
+      </w:pPr>
+      <w:r>
+        <w:rPr>
+          <w:lang w:val="en-IN"/>
+        </w:rPr>
+        <w:t>Go to the Azure Portal.</w:t>
+      </w:r>
+    </w:p>
+    <w:p>
+      <w:pPr>
+        <w:numPr>
+          <w:ilvl w:val="0"/>
+          <w:numId w:val="21"/>
+        </w:numPr>
+        <w:rPr>
+          <w:lang w:val="en-IN"/>
+        </w:rPr>
+      </w:pPr>
+      <w:r>
+        <w:rPr>
+          <w:lang w:val="en-IN"/>
+        </w:rPr>
+        <w:t>Search for and select "Virtual machines".</w:t>
+      </w:r>
+    </w:p>
+    <w:p>
+      <w:pPr>
+        <w:numPr>
+          <w:ilvl w:val="0"/>
+          <w:numId w:val="21"/>
+        </w:numPr>
+        <w:rPr>
+          <w:lang w:val="en-IN"/>
+        </w:rPr>
+      </w:pPr>
+      <w:r>
+        <w:rPr>
+          <w:lang w:val="en-IN"/>
+        </w:rPr>
+        <w:t>Click on "Add" and select "Virtual machine".</w:t>
+      </w:r>
+    </w:p>
+    <w:p>
+      <w:pPr>
+        <w:numPr>
+          <w:ilvl w:val="0"/>
+          <w:numId w:val="21"/>
+        </w:numPr>
+        <w:rPr>
+          <w:lang w:val="en-IN"/>
+        </w:rPr>
+      </w:pPr>
+      <w:r>
+        <w:rPr>
+          <w:lang w:val="en-IN"/>
+        </w:rPr>
+        <w:t>Fill in the details:</w:t>
+      </w:r>
+    </w:p>
+    <w:p>
+      <w:pPr>
+        <w:numPr>
+          <w:ilvl w:val="1"/>
+          <w:numId w:val="21"/>
+        </w:numPr>
+        <w:rPr>
+          <w:lang w:val="en-IN"/>
+        </w:rPr>
+      </w:pPr>
+      <w:r>
+        <w:rPr>
+          <w:b/>
+          <w:bCs/>
+          <w:lang w:val="en-IN"/>
+        </w:rPr>
+        <w:t>VM name</w:t>
+      </w:r>
+      <w:r>
+        <w:rPr>
+          <w:lang w:val="en-IN"/>
+        </w:rPr>
+        <w:t>: VM1</w:t>
+      </w:r>
+    </w:p>
+    <w:p>
+      <w:pPr>
+        <w:numPr>
+          <w:ilvl w:val="1"/>
+          <w:numId w:val="21"/>
+        </w:numPr>
+        <w:rPr>
+          <w:lang w:val="en-IN"/>
+        </w:rPr>
+      </w:pPr>
+      <w:r>
+        <w:rPr>
+          <w:b/>
+          <w:bCs/>
+          <w:lang w:val="en-IN"/>
+        </w:rPr>
+        <w:t>Region</w:t>
+      </w:r>
+      <w:r>
+        <w:rPr>
+          <w:lang w:val="en-IN"/>
+        </w:rPr>
+        <w:t>: RG-1</w:t>
+      </w:r>
+    </w:p>
+    <w:p>
+      <w:pPr>
+        <w:numPr>
+          <w:ilvl w:val="1"/>
+          <w:numId w:val="21"/>
+        </w:numPr>
+        <w:rPr>
+          <w:lang w:val="en-IN"/>
+        </w:rPr>
+      </w:pPr>
+      <w:r>
+        <w:rPr>
+          <w:b/>
+          <w:bCs/>
+          <w:lang w:val="en-IN"/>
+        </w:rPr>
+        <w:t>Image</w:t>
+      </w:r>
+      <w:r>
+        <w:rPr>
+          <w:lang w:val="en-IN"/>
+        </w:rPr>
+        <w:t>: Ubuntu LTS</w:t>
+      </w:r>
+    </w:p>
+    <w:p>
+      <w:pPr>
+        <w:numPr>
+          <w:ilvl w:val="1"/>
+          <w:numId w:val="21"/>
+        </w:numPr>
+        <w:rPr>
+          <w:lang w:val="en-IN"/>
+        </w:rPr>
+      </w:pPr>
+      <w:r>
+        <w:rPr>
+          <w:b/>
+          <w:bCs/>
+          <w:lang w:val="en-IN"/>
+        </w:rPr>
+        <w:t>Admin username</w:t>
+      </w:r>
+      <w:r>
+        <w:rPr>
+          <w:lang w:val="en-IN"/>
+        </w:rPr>
+        <w:t>: azureuser</w:t>
+      </w:r>
+    </w:p>
+    <w:p>
+      <w:pPr>
+        <w:numPr>
+          <w:ilvl w:val="1"/>
+          <w:numId w:val="21"/>
+        </w:numPr>
+        <w:rPr>
+          <w:lang w:val="en-IN"/>
+        </w:rPr>
+      </w:pPr>
+      <w:r>
+        <w:rPr>
+          <w:b/>
+          <w:bCs/>
+          <w:lang w:val="en-IN"/>
+        </w:rPr>
+        <w:t>Authentication type</w:t>
+      </w:r>
+      <w:r>
+        <w:rPr>
+          <w:lang w:val="en-IN"/>
+        </w:rPr>
+        <w:t>: SSH public key</w:t>
+      </w:r>
+    </w:p>
+    <w:p>
+      <w:pPr>
+        <w:numPr>
+          <w:ilvl w:val="0"/>
+          <w:numId w:val="21"/>
+        </w:numPr>
+        <w:rPr>
+          <w:lang w:val="en-IN"/>
+        </w:rPr>
+      </w:pPr>
+      <w:r>
+        <w:rPr>
+          <w:lang w:val="en-IN"/>
+        </w:rPr>
+        <w:t>Click on "Review + Create" and then "Create".</w:t>
+      </w:r>
+    </w:p>
+    <w:p>
+      <w:pPr>
+        <w:numPr>
+          <w:ilvl w:val="0"/>
+          <w:numId w:val="21"/>
+        </w:numPr>
+        <w:rPr>
+          <w:lang w:val="en-IN"/>
+        </w:rPr>
+      </w:pPr>
+      <w:r>
+        <w:rPr>
+          <w:lang w:val="en-IN"/>
+        </w:rPr>
+        <w:t>After VM1 is created, navigate to the "VM1" blade, select "Run command", and then "RunShellScript". Enter the command to install Apache2:</w:t>
+      </w:r>
+    </w:p>
+    <w:p>
+      <w:pPr>
+        <w:ind w:firstLine="720"/>
+        <w:rPr>
+          <w:b/>
+          <w:bCs/>
+          <w:lang w:val="en-IN"/>
+        </w:rPr>
+      </w:pPr>
+      <w:r>
+        <w:rPr>
+          <w:b/>
+          <w:bCs/>
+          <w:lang w:val="en-IN"/>
+        </w:rPr>
+        <w:t>sudo apt update &amp;&amp; sudo apt install -y apache2</w:t>
+      </w:r>
+    </w:p>
+    <w:p>
+      <w:pPr>
+        <w:rPr>
+          <w:b/>
+          <w:bCs/>
+          <w:lang w:val="en-IN"/>
+        </w:rPr>
+      </w:pPr>
+      <w:r>
+        <w:rPr>
+          <w:b/>
+          <w:bCs/>
+          <w:lang w:val="en-IN"/>
+        </w:rPr>
+        <w:t>Step 8: Deploy VM2</w:t>
+      </w:r>
+    </w:p>
+    <w:p>
+      <w:pPr>
+        <w:numPr>
+          <w:ilvl w:val="0"/>
+          <w:numId w:val="22"/>
+        </w:numPr>
+        <w:rPr>
+          <w:lang w:val="en-IN"/>
+        </w:rPr>
+      </w:pPr>
+      <w:r>
+        <w:rPr>
+          <w:lang w:val="en-IN"/>
+        </w:rPr>
+        <w:t>Go to the Azure Portal.</w:t>
+      </w:r>
+    </w:p>
+    <w:p>
+      <w:pPr>
+        <w:numPr>
+          <w:ilvl w:val="0"/>
+          <w:numId w:val="22"/>
+        </w:numPr>
+        <w:rPr>
+          <w:lang w:val="en-IN"/>
+        </w:rPr>
+      </w:pPr>
+      <w:r>
+        <w:rPr>
+          <w:lang w:val="en-IN"/>
+        </w:rPr>
+        <w:t>Search for and select "Virtual machines".</w:t>
+      </w:r>
+    </w:p>
+    <w:p>
+      <w:pPr>
+        <w:numPr>
+          <w:ilvl w:val="0"/>
+          <w:numId w:val="22"/>
+        </w:numPr>
+        <w:rPr>
+          <w:lang w:val="en-IN"/>
+        </w:rPr>
+      </w:pPr>
+      <w:r>
+        <w:rPr>
+          <w:lang w:val="en-IN"/>
+        </w:rPr>
+        <w:lastRenderedPageBreak/>
+        <w:t>Click on "Add" and select "Virtual machine".</w:t>
+      </w:r>
+    </w:p>
+    <w:p>
+      <w:pPr>
+        <w:numPr>
+          <w:ilvl w:val="0"/>
+          <w:numId w:val="22"/>
+        </w:numPr>
+        <w:rPr>
+          <w:lang w:val="en-IN"/>
+        </w:rPr>
+      </w:pPr>
+      <w:r>
+        <w:rPr>
+          <w:lang w:val="en-IN"/>
+        </w:rPr>
+        <w:t>Fill in the details:</w:t>
+      </w:r>
+    </w:p>
+    <w:p>
+      <w:pPr>
+        <w:numPr>
+          <w:ilvl w:val="1"/>
+          <w:numId w:val="22"/>
+        </w:numPr>
+        <w:rPr>
+          <w:lang w:val="en-IN"/>
+        </w:rPr>
+      </w:pPr>
+      <w:r>
+        <w:rPr>
+          <w:b/>
+          <w:bCs/>
+          <w:lang w:val="en-IN"/>
+        </w:rPr>
+        <w:t>VM name</w:t>
+      </w:r>
+      <w:r>
+        <w:rPr>
+          <w:lang w:val="en-IN"/>
+        </w:rPr>
+        <w:t>: VM2</w:t>
+      </w:r>
+    </w:p>
+    <w:p>
+      <w:pPr>
+        <w:numPr>
+          <w:ilvl w:val="1"/>
+          <w:numId w:val="22"/>
+        </w:numPr>
+        <w:rPr>
+          <w:lang w:val="en-IN"/>
+        </w:rPr>
+      </w:pPr>
+      <w:r>
+        <w:rPr>
+          <w:b/>
+          <w:bCs/>
+          <w:lang w:val="en-IN"/>
+        </w:rPr>
+        <w:t>Region</w:t>
+      </w:r>
+      <w:r>
+        <w:rPr>
+          <w:lang w:val="en-IN"/>
+        </w:rPr>
+        <w:t>: RG-1</w:t>
+      </w:r>
+    </w:p>
+    <w:p>
+      <w:pPr>
+        <w:numPr>
+          <w:ilvl w:val="1"/>
+          <w:numId w:val="22"/>
+        </w:numPr>
+        <w:rPr>
+          <w:lang w:val="en-IN"/>
+        </w:rPr>
+      </w:pPr>
+      <w:r>
+        <w:rPr>
+          <w:b/>
+          <w:bCs/>
+          <w:lang w:val="en-IN"/>
+        </w:rPr>
+        <w:t>Image</w:t>
+      </w:r>
+      <w:r>
+        <w:rPr>
+          <w:lang w:val="en-IN"/>
+        </w:rPr>
+        <w:t>: Ubuntu LTS</w:t>
+      </w:r>
+    </w:p>
+    <w:p>
+      <w:pPr>
+        <w:numPr>
+          <w:ilvl w:val="1"/>
+          <w:numId w:val="22"/>
+        </w:numPr>
+        <w:rPr>
+          <w:lang w:val="en-IN"/>
+        </w:rPr>
+      </w:pPr>
+      <w:r>
+        <w:rPr>
+          <w:b/>
+          <w:bCs/>
+          <w:lang w:val="en-IN"/>
+        </w:rPr>
+        <w:t>Admin username</w:t>
+      </w:r>
+      <w:r>
+        <w:rPr>
+          <w:lang w:val="en-IN"/>
+        </w:rPr>
+        <w:t>: azureuser</w:t>
+      </w:r>
+    </w:p>
+    <w:p>
+      <w:pPr>
+        <w:numPr>
+          <w:ilvl w:val="1"/>
+          <w:numId w:val="22"/>
+        </w:numPr>
+        <w:rPr>
+          <w:lang w:val="en-IN"/>
+        </w:rPr>
+      </w:pPr>
+      <w:r>
+        <w:rPr>
+          <w:b/>
+          <w:bCs/>
+          <w:lang w:val="en-IN"/>
+        </w:rPr>
+        <w:t>Authentication type</w:t>
+      </w:r>
+      <w:r>
+        <w:rPr>
+          <w:lang w:val="en-IN"/>
+        </w:rPr>
+        <w:t>: SSH public key</w:t>
+      </w:r>
+    </w:p>
+    <w:p>
+      <w:pPr>
+        <w:numPr>
+          <w:ilvl w:val="0"/>
+          <w:numId w:val="22"/>
+        </w:numPr>
+        <w:rPr>
+          <w:lang w:val="en-IN"/>
+        </w:rPr>
+      </w:pPr>
+      <w:r>
+        <w:rPr>
+          <w:lang w:val="en-IN"/>
+        </w:rPr>
+        <w:t>Click on "Review + Create" and then "Create".</w:t>
+      </w:r>
+    </w:p>
+    <w:p>
+      <w:pPr>
+        <w:numPr>
+          <w:ilvl w:val="0"/>
+          <w:numId w:val="22"/>
+        </w:numPr>
+        <w:rPr>
+          <w:lang w:val="en-IN"/>
+        </w:rPr>
+      </w:pPr>
+      <w:r>
+        <w:rPr>
+          <w:lang w:val="en-IN"/>
+        </w:rPr>
+        <w:t>After VM2 is created, navigate to the "VM2" blade, select "Run command", and then "RunShellScript". Enter the command to install Apache2:</w:t>
+      </w:r>
+    </w:p>
+    <w:p>
+      <w:pPr>
+        <w:ind w:firstLine="360"/>
+        <w:rPr>
+          <w:b/>
+          <w:bCs/>
+          <w:lang w:val="en-IN"/>
+        </w:rPr>
+      </w:pPr>
+      <w:r>
+        <w:rPr>
+          <w:b/>
+          <w:bCs/>
+          <w:lang w:val="en-IN"/>
+        </w:rPr>
+        <w:t>sudo apt update &amp;&amp; sudo apt install -y apache2</w:t>
+      </w:r>
+    </w:p>
+    <w:p>
+      <w:pPr>
+        <w:rPr>
+          <w:b/>
+          <w:bCs/>
+          <w:lang w:val="en-IN"/>
+        </w:rPr>
+      </w:pPr>
+      <w:r>
+        <w:rPr>
+          <w:b/>
+          <w:bCs/>
+          <w:lang w:val="en-IN"/>
+        </w:rPr>
+        <w:t>Step 9: Update index.html on VM1</w:t>
+      </w:r>
+    </w:p>
+    <w:p>
+      <w:pPr>
+        <w:numPr>
+          <w:ilvl w:val="0"/>
+          <w:numId w:val="23"/>
+        </w:numPr>
+        <w:rPr>
+          <w:lang w:val="en-IN"/>
+        </w:rPr>
+      </w:pPr>
+      <w:r>
+        <w:rPr>
+          <w:lang w:val="en-IN"/>
+        </w:rPr>
+        <w:t>SSH into VM1:</w:t>
+      </w:r>
+    </w:p>
+    <w:p>
+      <w:pPr>
+        <w:ind w:firstLine="720"/>
+        <w:rPr>
+          <w:b/>
+          <w:bCs/>
+          <w:lang w:val="en-IN"/>
+        </w:rPr>
+      </w:pPr>
+      <w:r>
+        <w:rPr>
+          <w:b/>
+          <w:bCs/>
+          <w:lang w:val="en-IN"/>
+        </w:rPr>
+        <w:t>ssh azureuser@&lt;VM1_Public_IP&gt;</w:t>
+      </w:r>
+    </w:p>
+    <w:p>
+      <w:pPr>
+        <w:numPr>
+          <w:ilvl w:val="0"/>
+          <w:numId w:val="23"/>
+        </w:numPr>
+        <w:rPr>
+          <w:lang w:val="en-IN"/>
+        </w:rPr>
+      </w:pPr>
+      <w:r>
+        <w:rPr>
+          <w:lang w:val="en-IN"/>
+        </w:rPr>
+        <w:t>Change the index.html file:</w:t>
+      </w:r>
+    </w:p>
+    <w:p>
+      <w:pPr>
+        <w:rPr>
+          <w:b/>
+          <w:bCs/>
+          <w:lang w:val="en-IN"/>
+        </w:rPr>
+      </w:pPr>
+      <w:r>
+        <w:rPr>
+          <w:b/>
+          <w:bCs/>
+          <w:lang w:val="en-IN"/>
+        </w:rPr>
+        <w:t>sudo apt update &amp;&amp; sudo apt install -y apache2</w:t>
+      </w:r>
+    </w:p>
+    <w:p>
+      <w:pPr>
+        <w:rPr>
+          <w:b/>
+          <w:bCs/>
+          <w:lang w:val="en-IN"/>
+        </w:rPr>
+      </w:pPr>
+      <w:r>
+        <w:rPr>
+          <w:b/>
+          <w:bCs/>
+          <w:lang w:val="en-IN"/>
+        </w:rPr>
+        <w:t>echo "This is VM1" | sudo tee /var/www/html/index.html</w:t>
+      </w:r>
+    </w:p>
+    <w:p>
+      <w:pPr>
+        <w:rPr>
+          <w:b/>
+          <w:bCs/>
+          <w:lang w:val="en-IN"/>
+        </w:rPr>
+      </w:pPr>
+      <w:r>
+        <w:rPr>
+          <w:b/>
+          <w:bCs/>
+          <w:noProof/>
+          <w:lang w:val="en-IN"/>
+        </w:rPr>
+        <w:drawing>
+          <wp:inline distT="0" distB="0" distL="0" distR="0" wp14:anchorId="72E273BA" wp14:editId="747EA81E">
+            <wp:extent cx="5486400" cy="329565"/>
+            <wp:effectExtent l="0" t="0" r="0" b="0"/>
+            <wp:docPr id="1689416095" name="Picture 1"/>
+            <wp:cNvGraphicFramePr>
+              <a:graphicFrameLocks xmlns:a="http://schemas.openxmlformats.org/drawingml/2006/main" noChangeAspect="1"/>
+            </wp:cNvGraphicFramePr>
+            <a:graphic xmlns:a="http://schemas.openxmlformats.org/drawingml/2006/main">
+              <a:graphicData uri="http://schemas.openxmlformats.org/drawingml/2006/picture">
+                <pic:pic xmlns:pic="http://schemas.openxmlformats.org/drawingml/2006/picture">
+                  <pic:nvPicPr>
+                    <pic:cNvPr id="1689416095" name=""/>
+                    <pic:cNvPicPr/>
+                  </pic:nvPicPr>
+                  <pic:blipFill>
+                    <a:blip r:embed="rId10"/>
+                    <a:stretch>
+                      <a:fillRect/>
+                    </a:stretch>
+                  </pic:blipFill>
+                  <pic:spPr>
+                    <a:xfrm>
+                      <a:off x="0" y="0"/>
+                      <a:ext cx="5486400" cy="329565"/>
+                    </a:xfrm>
+                    <a:prstGeom prst="rect">
+                      <a:avLst/>
+                    </a:prstGeom>
+                  </pic:spPr>
+                </pic:pic>
+              </a:graphicData>
+            </a:graphic>
+          </wp:inline>
+        </w:drawing>
+      </w:r>
+    </w:p>
+    <w:p>
+      <w:pPr>
+        <w:rPr>
+          <w:b/>
+          <w:bCs/>
+          <w:lang w:val="en-IN"/>
+        </w:rPr>
+      </w:pPr>
+      <w:r>
+        <w:rPr>
+          <w:b/>
+          <w:bCs/>
+          <w:noProof/>
+          <w:lang w:val="en-IN"/>
+        </w:rPr>
+        <w:drawing>
+          <wp:inline distT="0" distB="0" distL="0" distR="0" wp14:anchorId="3A048959" wp14:editId="5B15FE50">
+            <wp:extent cx="3322608" cy="845893"/>
+            <wp:effectExtent l="0" t="0" r="0" b="0"/>
+            <wp:docPr id="1098805192" name="Picture 1"/>
+            <wp:cNvGraphicFramePr>
+              <a:graphicFrameLocks xmlns:a="http://schemas.openxmlformats.org/drawingml/2006/main" noChangeAspect="1"/>
+            </wp:cNvGraphicFramePr>
+            <a:graphic xmlns:a="http://schemas.openxmlformats.org/drawingml/2006/main">
+              <a:graphicData uri="http://schemas.openxmlformats.org/drawingml/2006/picture">
+                <pic:pic xmlns:pic="http://schemas.openxmlformats.org/drawingml/2006/picture">
+                  <pic:nvPicPr>
+                    <pic:cNvPr id="1098805192" name=""/>
+                    <pic:cNvPicPr/>
+                  </pic:nvPicPr>
+                  <pic:blipFill>
+                    <a:blip r:embed="rId11"/>
+                    <a:stretch>
+                      <a:fillRect/>
+                    </a:stretch>
+                  </pic:blipFill>
+                  <pic:spPr>
+                    <a:xfrm>
+                      <a:off x="0" y="0"/>
+                      <a:ext cx="3322608" cy="845893"/>
+                    </a:xfrm>
+                    <a:prstGeom prst="rect">
+                      <a:avLst/>
+                    </a:prstGeom>
+                  </pic:spPr>
+                </pic:pic>
+              </a:graphicData>
+            </a:graphic>
+          </wp:inline>
+        </w:drawing>
+      </w:r>
+    </w:p>
+    <w:p>
+      <w:pPr>
+        <w:rPr>
+          <w:b/>
+          <w:bCs/>
+          <w:lang w:val="en-IN"/>
+        </w:rPr>
+      </w:pPr>
+      <w:r>
+        <w:rPr>
+          <w:b/>
+          <w:bCs/>
+          <w:lang w:val="en-IN"/>
+        </w:rPr>
+        <w:t>Step 10: Update index.html on VM2</w:t>
+      </w:r>
+    </w:p>
+    <w:p>
+      <w:pPr>
+        <w:rPr>
+          <w:lang w:val="en-IN"/>
+        </w:rPr>
+      </w:pPr>
+      <w:r>
+        <w:rPr>
+          <w:b/>
+          <w:bCs/>
+          <w:lang w:val="en-IN"/>
+        </w:rPr>
+        <w:t>Using Azure CLI:</w:t>
+      </w:r>
+    </w:p>
+    <w:p>
+      <w:pPr>
+        <w:numPr>
+          <w:ilvl w:val="0"/>
+          <w:numId w:val="24"/>
+        </w:numPr>
+        <w:rPr>
+          <w:lang w:val="en-IN"/>
+        </w:rPr>
+      </w:pPr>
+      <w:r>
+        <w:rPr>
+          <w:lang w:val="en-IN"/>
+        </w:rPr>
+        <w:t>SSH into VM2:</w:t>
+      </w:r>
+    </w:p>
+    <w:p>
+      <w:pPr>
+        <w:ind w:firstLine="360"/>
+        <w:rPr>
+          <w:b/>
+          <w:bCs/>
+          <w:lang w:val="en-IN"/>
+        </w:rPr>
+      </w:pPr>
+      <w:r>
+        <w:rPr>
+          <w:b/>
+          <w:bCs/>
+          <w:lang w:val="en-IN"/>
+        </w:rPr>
+        <w:t>ssh azureuser@&lt;VM2_Public_IP&gt;</w:t>
+      </w:r>
+    </w:p>
+    <w:p>
+      <w:pPr>
+        <w:numPr>
+          <w:ilvl w:val="0"/>
+          <w:numId w:val="24"/>
+        </w:numPr>
+        <w:rPr>
+          <w:lang w:val="en-IN"/>
+        </w:rPr>
+      </w:pPr>
+      <w:r>
+        <w:rPr>
+          <w:lang w:val="en-IN"/>
+        </w:rPr>
+        <w:t>Change the index.html file:</w:t>
+      </w:r>
+    </w:p>
+    <w:p>
+      <w:pPr>
+        <w:ind w:left="360"/>
+        <w:rPr>
+          <w:b/>
+          <w:bCs/>
+          <w:lang w:val="en-IN"/>
+        </w:rPr>
+      </w:pPr>
+      <w:r>
+        <w:rPr>
+          <w:b/>
+          <w:bCs/>
+          <w:lang w:val="en-IN"/>
+        </w:rPr>
+        <w:lastRenderedPageBreak/>
+        <w:t>sudo apt update &amp;&amp; sudo apt install -y apache2</w:t>
+      </w:r>
+    </w:p>
+    <w:p>
+      <w:pPr>
+        <w:ind w:firstLine="360"/>
+        <w:rPr>
+          <w:b/>
+          <w:bCs/>
+          <w:lang w:val="en-IN"/>
+        </w:rPr>
+      </w:pPr>
+      <w:r>
+        <w:rPr>
+          <w:b/>
+          <w:bCs/>
+          <w:lang w:val="en-IN"/>
+        </w:rPr>
+        <w:t>echo "This is VM2" | sudo tee /var/www/html/index.html</w:t>
+      </w:r>
+    </w:p>
+    <w:p>
+      <w:pPr>
+        <w:ind w:firstLine="360"/>
+        <w:rPr>
+          <w:b/>
+          <w:bCs/>
+          <w:lang w:val="en-IN"/>
+        </w:rPr>
+      </w:pPr>
+    </w:p>
+    <w:p>
+      <w:pPr>
+        <w:ind w:firstLine="360"/>
+        <w:rPr>
+          <w:b/>
+          <w:bCs/>
+          <w:lang w:val="en-IN"/>
+        </w:rPr>
+      </w:pPr>
+      <w:r>
+        <w:rPr>
+          <w:b/>
+          <w:bCs/>
+          <w:noProof/>
+          <w:lang w:val="en-IN"/>
+        </w:rPr>
+        <w:drawing>
+          <wp:inline distT="0" distB="0" distL="0" distR="0" wp14:anchorId="75CA1AE0" wp14:editId="6575FF14">
+            <wp:extent cx="5486400" cy="474345"/>
+            <wp:effectExtent l="0" t="0" r="0" b="1905"/>
+            <wp:docPr id="160697086" name="Picture 1"/>
+            <wp:cNvGraphicFramePr>
+              <a:graphicFrameLocks xmlns:a="http://schemas.openxmlformats.org/drawingml/2006/main" noChangeAspect="1"/>
+            </wp:cNvGraphicFramePr>
+            <a:graphic xmlns:a="http://schemas.openxmlformats.org/drawingml/2006/main">
+              <a:graphicData uri="http://schemas.openxmlformats.org/drawingml/2006/picture">
+                <pic:pic xmlns:pic="http://schemas.openxmlformats.org/drawingml/2006/picture">
+                  <pic:nvPicPr>
+                    <pic:cNvPr id="160697086" name=""/>
+                    <pic:cNvPicPr/>
+                  </pic:nvPicPr>
+                  <pic:blipFill>
+                    <a:blip r:embed="rId12"/>
+                    <a:stretch>
+                      <a:fillRect/>
+                    </a:stretch>
+                  </pic:blipFill>
+                  <pic:spPr>
+                    <a:xfrm>
+                      <a:off x="0" y="0"/>
+                      <a:ext cx="5486400" cy="474345"/>
+                    </a:xfrm>
+                    <a:prstGeom prst="rect">
+                      <a:avLst/>
+                    </a:prstGeom>
+                  </pic:spPr>
+                </pic:pic>
+              </a:graphicData>
+            </a:graphic>
+          </wp:inline>
+        </w:drawing>
+      </w:r>
+    </w:p>
+    <w:p>
+      <w:pPr>
+        <w:ind w:firstLine="360"/>
+        <w:rPr>
+          <w:b/>
+          <w:bCs/>
+          <w:lang w:val="en-IN"/>
+        </w:rPr>
+      </w:pPr>
+      <w:r>
+        <w:rPr>
+          <w:b/>
+          <w:bCs/>
+          <w:noProof/>
+          <w:lang w:val="en-IN"/>
+        </w:rPr>
+        <w:drawing>
+          <wp:inline distT="0" distB="0" distL="0" distR="0" wp14:anchorId="7AC79E45" wp14:editId="570FAE82">
+            <wp:extent cx="3528366" cy="823031"/>
+            <wp:effectExtent l="0" t="0" r="0" b="0"/>
+            <wp:docPr id="1161318724" name="Picture 1"/>
+            <wp:cNvGraphicFramePr>
+              <a:graphicFrameLocks xmlns:a="http://schemas.openxmlformats.org/drawingml/2006/main" noChangeAspect="1"/>
+            </wp:cNvGraphicFramePr>
+            <a:graphic xmlns:a="http://schemas.openxmlformats.org/drawingml/2006/main">
+              <a:graphicData uri="http://schemas.openxmlformats.org/drawingml/2006/picture">
+                <pic:pic xmlns:pic="http://schemas.openxmlformats.org/drawingml/2006/picture">
+                  <pic:nvPicPr>
+                    <pic:cNvPr id="1161318724" name=""/>
+                    <pic:cNvPicPr/>
+                  </pic:nvPicPr>
+                  <pic:blipFill>
+                    <a:blip r:embed="rId13"/>
+                    <a:stretch>
+                      <a:fillRect/>
+                    </a:stretch>
+                  </pic:blipFill>
+                  <pic:spPr>
+                    <a:xfrm>
+                      <a:off x="0" y="0"/>
+                      <a:ext cx="3528366" cy="823031"/>
+                    </a:xfrm>
+                    <a:prstGeom prst="rect">
+                      <a:avLst/>
+                    </a:prstGeom>
+                  </pic:spPr>
+                </pic:pic>
+              </a:graphicData>
+            </a:graphic>
+          </wp:inline>
+        </w:drawing>
+      </w:r>
+    </w:p>
+    <w:p>
+      <w:pPr>
+        <w:ind w:firstLine="360"/>
+        <w:rPr>
+          <w:b/>
+          <w:bCs/>
+          <w:lang w:val="en-IN"/>
+        </w:rPr>
+      </w:pPr>
+    </w:p>
+    <w:p>
+      <w:pPr>
+        <w:ind w:firstLine="360"/>
+        <w:rPr>
+          <w:b/>
+          <w:bCs/>
+          <w:lang w:val="en-IN"/>
+        </w:rPr>
+      </w:pPr>
+      <w:r>
+        <w:rPr>
+          <w:b/>
+          <w:bCs/>
+          <w:noProof/>
+          <w:lang w:val="en-IN"/>
+        </w:rPr>
+        <w:drawing>
+          <wp:inline distT="0" distB="0" distL="0" distR="0" wp14:anchorId="0FA68B5E" wp14:editId="033D5C56">
+            <wp:extent cx="5486400" cy="2133600"/>
+            <wp:effectExtent l="0" t="0" r="0" b="0"/>
+            <wp:docPr id="390502686" name="Picture 1"/>
+            <wp:cNvGraphicFramePr>
+              <a:graphicFrameLocks xmlns:a="http://schemas.openxmlformats.org/drawingml/2006/main" noChangeAspect="1"/>
+            </wp:cNvGraphicFramePr>
+            <a:graphic xmlns:a="http://schemas.openxmlformats.org/drawingml/2006/main">
+              <a:graphicData uri="http://schemas.openxmlformats.org/drawingml/2006/picture">
+                <pic:pic xmlns:pic="http://schemas.openxmlformats.org/drawingml/2006/picture">
+                  <pic:nvPicPr>
+                    <pic:cNvPr id="390502686" name=""/>
+                    <pic:cNvPicPr/>
+                  </pic:nvPicPr>
+                  <pic:blipFill>
+                    <a:blip r:embed="rId14"/>
+                    <a:stretch>
+                      <a:fillRect/>
+                    </a:stretch>
+                  </pic:blipFill>
+                  <pic:spPr>
+                    <a:xfrm>
+                      <a:off x="0" y="0"/>
+                      <a:ext cx="5486400" cy="2133600"/>
+                    </a:xfrm>
+                    <a:prstGeom prst="rect">
+                      <a:avLst/>
+                    </a:prstGeom>
+                  </pic:spPr>
+                </pic:pic>
+              </a:graphicData>
+            </a:graphic>
+          </wp:inline>
+        </w:drawing>
+      </w:r>
+    </w:p>
+    <w:p>
+      <w:pPr>
+        <w:ind w:firstLine="360"/>
+        <w:rPr>
+          <w:b/>
+          <w:bCs/>
+          <w:lang w:val="en-IN"/>
+        </w:rPr>
+      </w:pPr>
+      <w:r>
+        <w:rPr>
+          <w:b/>
+          <w:bCs/>
+          <w:noProof/>
+          <w:lang w:val="en-IN"/>
+        </w:rPr>
+        <w:drawing>
+          <wp:inline distT="0" distB="0" distL="0" distR="0" wp14:anchorId="640BF1C8" wp14:editId="39477BBF">
+            <wp:extent cx="4008467" cy="1044030"/>
+            <wp:effectExtent l="0" t="0" r="0" b="3810"/>
+            <wp:docPr id="315311946" name="Picture 1"/>
+            <wp:cNvGraphicFramePr>
+              <a:graphicFrameLocks xmlns:a="http://schemas.openxmlformats.org/drawingml/2006/main" noChangeAspect="1"/>
+            </wp:cNvGraphicFramePr>
+            <a:graphic xmlns:a="http://schemas.openxmlformats.org/drawingml/2006/main">
+              <a:graphicData uri="http://schemas.openxmlformats.org/drawingml/2006/picture">
+                <pic:pic xmlns:pic="http://schemas.openxmlformats.org/drawingml/2006/picture">
+                  <pic:nvPicPr>
+                    <pic:cNvPr id="315311946" name=""/>
+                    <pic:cNvPicPr/>
+                  </pic:nvPicPr>
+                  <pic:blipFill>
+                    <a:blip r:embed="rId15"/>
+                    <a:stretch>
+                      <a:fillRect/>
+                    </a:stretch>
+                  </pic:blipFill>
+                  <pic:spPr>
+                    <a:xfrm>
+                      <a:off x="0" y="0"/>
+                      <a:ext cx="4008467" cy="1044030"/>
+                    </a:xfrm>
+                    <a:prstGeom prst="rect">
+                      <a:avLst/>
+                    </a:prstGeom>
+                  </pic:spPr>
+                </pic:pic>
+              </a:graphicData>
+            </a:graphic>
+          </wp:inline>
+        </w:drawing>
+      </w:r>
+    </w:p>
+    <w:p>
+      <w:pPr>
+        <w:rPr>
+          <w:b/>
+          <w:bCs/>
+          <w:lang w:val="en-IN"/>
+        </w:rPr>
+      </w:pPr>
+      <w:r>
+        <w:rPr>
+          <w:b/>
+          <w:bCs/>
+          <w:lang w:val="en-IN"/>
+        </w:rPr>
         <w:t>Step 3: Set Up Azure Monitor for Alerts</w:t>
       </w:r>
     </w:p>
@@ -1603,6 +2038,7 @@
         <w:rPr>
           <w:lang w:val="en-IN"/>
         </w:rPr>
+        <w:lastRenderedPageBreak/>
         <w:t xml:space="preserve">In </w:t>
       </w:r>
       <w:r>
@@ -1836,9 +2272,9 @@
       </w:pPr>
       <w:r>
         <w:rPr>
-          <w:lang w:val="en-IN"/>
-        </w:rPr>
-        <w:lastRenderedPageBreak/>
+          <w:noProof/>
+          <w:lang w:val="en-IN"/>
+        </w:rPr>
         <w:drawing>
           <wp:inline distT="0" distB="0" distL="0" distR="0" wp14:anchorId="7189F8F7" wp14:editId="26EFB681">
             <wp:extent cx="5486400" cy="2522220"/>
@@ -1855,7 +2291,7 @@
                     <pic:cNvPicPr/>
                   </pic:nvPicPr>
                   <pic:blipFill>
-                    <a:blip r:embed="rId8"/>
+                    <a:blip r:embed="rId16"/>
                     <a:stretch>
                       <a:fillRect/>
                     </a:stretch>
@@ -2058,23 +2494,13 @@
         </w:rPr>
         <w:t xml:space="preserve"> and select the </w:t>
       </w:r>
-      <w:proofErr w:type="gramStart"/>
       <w:r>
         <w:rPr>
           <w:b/>
           <w:bCs/>
           <w:lang w:val="en-IN"/>
         </w:rPr>
-        <w:t>Round Trip</w:t>
-      </w:r>
-      <w:proofErr w:type="gramEnd"/>
-      <w:r>
-        <w:rPr>
-          <w:b/>
-          <w:bCs/>
-          <w:lang w:val="en-IN"/>
-        </w:rPr>
-        <w:t xml:space="preserve"> Time</w:t>
+        <w:t>Round Trip Time</w:t>
       </w:r>
       <w:r>
         <w:rPr>
@@ -2116,197 +2542,6 @@
     </w:p>
     <w:p>
       <w:pPr>
-        <w:numPr>
-          <w:ilvl w:val="0"/>
-          <w:numId w:val="15"/>
-        </w:numPr>
-        <w:rPr>
-          <w:lang w:val="en-IN"/>
-        </w:rPr>
-      </w:pPr>
-      <w:r>
-        <w:rPr>
-          <w:lang w:val="en-IN"/>
-        </w:rPr>
-        <w:t xml:space="preserve">Under </w:t>
-      </w:r>
-      <w:r>
-        <w:rPr>
-          <w:b/>
-          <w:bCs/>
-          <w:lang w:val="en-IN"/>
-        </w:rPr>
-        <w:t>Actions</w:t>
-      </w:r>
-      <w:r>
-        <w:rPr>
-          <w:lang w:val="en-IN"/>
-        </w:rPr>
-        <w:t xml:space="preserve">, create an </w:t>
-      </w:r>
-      <w:r>
-        <w:rPr>
-          <w:b/>
-          <w:bCs/>
-          <w:lang w:val="en-IN"/>
-        </w:rPr>
-        <w:t>Action Group</w:t>
-      </w:r>
-      <w:r>
-        <w:rPr>
-          <w:lang w:val="en-IN"/>
-        </w:rPr>
-        <w:t xml:space="preserve"> with an email or SMS notification.</w:t>
-      </w:r>
-    </w:p>
-    <w:p>
-      <w:pPr>
-        <w:rPr>
-          <w:b/>
-          <w:bCs/>
-          <w:lang w:val="en-IN"/>
-        </w:rPr>
-      </w:pPr>
-      <w:r>
-        <w:rPr>
-          <w:b/>
-          <w:bCs/>
-          <w:lang w:val="en-IN"/>
-        </w:rPr>
-        <w:t>4. Configure the Action Group:</w:t>
-      </w:r>
-    </w:p>
-    <w:p>
-      <w:pPr>
-        <w:numPr>
-          <w:ilvl w:val="0"/>
-          <w:numId w:val="16"/>
-        </w:numPr>
-        <w:rPr>
-          <w:lang w:val="en-IN"/>
-        </w:rPr>
-      </w:pPr>
-      <w:r>
-        <w:rPr>
-          <w:lang w:val="en-IN"/>
-        </w:rPr>
-        <w:t xml:space="preserve">When creating an alert rule, in the </w:t>
-      </w:r>
-      <w:r>
-        <w:rPr>
-          <w:b/>
-          <w:bCs/>
-          <w:lang w:val="en-IN"/>
-        </w:rPr>
-        <w:t>Actions</w:t>
-      </w:r>
-      <w:r>
-        <w:rPr>
-          <w:lang w:val="en-IN"/>
-        </w:rPr>
-        <w:t xml:space="preserve"> section, click </w:t>
-      </w:r>
-      <w:r>
-        <w:rPr>
-          <w:b/>
-          <w:bCs/>
-          <w:lang w:val="en-IN"/>
-        </w:rPr>
-        <w:t>Create New Action Group</w:t>
-      </w:r>
-      <w:r>
-        <w:rPr>
-          <w:lang w:val="en-IN"/>
-        </w:rPr>
-        <w:t>.</w:t>
-      </w:r>
-    </w:p>
-    <w:p>
-      <w:pPr>
-        <w:numPr>
-          <w:ilvl w:val="0"/>
-          <w:numId w:val="16"/>
-        </w:numPr>
-        <w:rPr>
-          <w:lang w:val="en-IN"/>
-        </w:rPr>
-      </w:pPr>
-      <w:r>
-        <w:rPr>
-          <w:lang w:val="en-IN"/>
-        </w:rPr>
-        <w:t xml:space="preserve">Provide the </w:t>
-      </w:r>
-      <w:r>
-        <w:rPr>
-          <w:b/>
-          <w:bCs/>
-          <w:lang w:val="en-IN"/>
-        </w:rPr>
-        <w:t>Action Group</w:t>
-      </w:r>
-      <w:r>
-        <w:rPr>
-          <w:lang w:val="en-IN"/>
-        </w:rPr>
-        <w:t xml:space="preserve"> details, and under </w:t>
-      </w:r>
-      <w:r>
-        <w:rPr>
-          <w:b/>
-          <w:bCs/>
-          <w:lang w:val="en-IN"/>
-        </w:rPr>
-        <w:t>Notifications</w:t>
-      </w:r>
-      <w:r>
-        <w:rPr>
-          <w:lang w:val="en-IN"/>
-        </w:rPr>
-        <w:t xml:space="preserve">, choose </w:t>
-      </w:r>
-      <w:r>
-        <w:rPr>
-          <w:b/>
-          <w:bCs/>
-          <w:lang w:val="en-IN"/>
-        </w:rPr>
-        <w:t>Email/SMS/Push/Voice</w:t>
-      </w:r>
-      <w:r>
-        <w:rPr>
-          <w:lang w:val="en-IN"/>
-        </w:rPr>
-        <w:t>.</w:t>
-      </w:r>
-    </w:p>
-    <w:p>
-      <w:pPr>
-        <w:numPr>
-          <w:ilvl w:val="0"/>
-          <w:numId w:val="16"/>
-        </w:numPr>
-        <w:rPr>
-          <w:lang w:val="en-IN"/>
-        </w:rPr>
-      </w:pPr>
-      <w:r>
-        <w:rPr>
-          <w:b/>
-          <w:bCs/>
-          <w:lang w:val="en-IN"/>
-        </w:rPr>
-        <w:t>Save</w:t>
-      </w:r>
-      <w:r>
-        <w:rPr>
-          <w:lang w:val="en-IN"/>
-        </w:rPr>
-        <w:t xml:space="preserve"> and attach this action group to the alert.</w:t>
-      </w:r>
-    </w:p>
-    <w:p>
-      <w:pPr>
         <w:rPr>
           <w:lang w:val="en-IN"/>
         </w:rPr>
@@ -2317,10 +2552,10 @@
         </w:rPr>
         <w:lastRenderedPageBreak/>
         <w:drawing>
-          <wp:inline distT="0" distB="0" distL="0" distR="0" wp14:anchorId="400E56E6" wp14:editId="23CECD34">
-            <wp:extent cx="5486400" cy="4158615"/>
+          <wp:inline distT="0" distB="0" distL="0" distR="0" wp14:anchorId="381813E6" wp14:editId="1C7F9AB1">
+            <wp:extent cx="5486400" cy="4364355"/>
             <wp:effectExtent l="0" t="0" r="0" b="0"/>
-            <wp:docPr id="1273939224" name="Picture 1"/>
+            <wp:docPr id="1824739776" name="Picture 1"/>
             <wp:cNvGraphicFramePr>
               <a:graphicFrameLocks xmlns:a="http://schemas.openxmlformats.org/drawingml/2006/main" noChangeAspect="1"/>
             </wp:cNvGraphicFramePr>
@@ -2328,11 +2563,11 @@
               <a:graphicData uri="http://schemas.openxmlformats.org/drawingml/2006/picture">
                 <pic:pic xmlns:pic="http://schemas.openxmlformats.org/drawingml/2006/picture">
                   <pic:nvPicPr>
-                    <pic:cNvPr id="1273939224" name=""/>
+                    <pic:cNvPr id="1824739776" name=""/>
                     <pic:cNvPicPr/>
                   </pic:nvPicPr>
                   <pic:blipFill>
-                    <a:blip r:embed="rId9"/>
+                    <a:blip r:embed="rId17"/>
                     <a:stretch>
                       <a:fillRect/>
                     </a:stretch>
@@ -2340,7 +2575,7 @@
                   <pic:spPr>
                     <a:xfrm>
                       <a:off x="0" y="0"/>
-                      <a:ext cx="5486400" cy="4158615"/>
+                      <a:ext cx="5486400" cy="4364355"/>
                     </a:xfrm>
                     <a:prstGeom prst="rect">
                       <a:avLst/>
@@ -2355,20 +2590,210 @@
     </w:p>
     <w:p>
       <w:pPr>
-        <w:rPr>
-          <w:lang w:val="en-IN"/>
-        </w:rPr>
-      </w:pPr>
-      <w:r>
-        <w:rPr>
-          <w:lang w:val="en-IN"/>
-        </w:rPr>
-        <w:lastRenderedPageBreak/>
+        <w:numPr>
+          <w:ilvl w:val="0"/>
+          <w:numId w:val="15"/>
+        </w:numPr>
+        <w:rPr>
+          <w:lang w:val="en-IN"/>
+        </w:rPr>
+      </w:pPr>
+      <w:r>
+        <w:rPr>
+          <w:lang w:val="en-IN"/>
+        </w:rPr>
+        <w:t xml:space="preserve">Under </w:t>
+      </w:r>
+      <w:r>
+        <w:rPr>
+          <w:b/>
+          <w:bCs/>
+          <w:lang w:val="en-IN"/>
+        </w:rPr>
+        <w:t>Actions</w:t>
+      </w:r>
+      <w:r>
+        <w:rPr>
+          <w:lang w:val="en-IN"/>
+        </w:rPr>
+        <w:t xml:space="preserve">, create an </w:t>
+      </w:r>
+      <w:r>
+        <w:rPr>
+          <w:b/>
+          <w:bCs/>
+          <w:lang w:val="en-IN"/>
+        </w:rPr>
+        <w:t>Action Group</w:t>
+      </w:r>
+      <w:r>
+        <w:rPr>
+          <w:lang w:val="en-IN"/>
+        </w:rPr>
+        <w:t xml:space="preserve"> with an email or SMS notification.</w:t>
+      </w:r>
+    </w:p>
+    <w:p>
+      <w:pPr>
+        <w:rPr>
+          <w:b/>
+          <w:bCs/>
+          <w:lang w:val="en-IN"/>
+        </w:rPr>
+      </w:pPr>
+      <w:r>
+        <w:rPr>
+          <w:b/>
+          <w:bCs/>
+          <w:lang w:val="en-IN"/>
+        </w:rPr>
+        <w:t>4. Configure the Action Group:</w:t>
+      </w:r>
+    </w:p>
+    <w:p>
+      <w:pPr>
+        <w:numPr>
+          <w:ilvl w:val="0"/>
+          <w:numId w:val="16"/>
+        </w:numPr>
+        <w:rPr>
+          <w:lang w:val="en-IN"/>
+        </w:rPr>
+      </w:pPr>
+      <w:r>
+        <w:rPr>
+          <w:lang w:val="en-IN"/>
+        </w:rPr>
+        <w:t xml:space="preserve">When creating an alert rule, in the </w:t>
+      </w:r>
+      <w:r>
+        <w:rPr>
+          <w:b/>
+          <w:bCs/>
+          <w:lang w:val="en-IN"/>
+        </w:rPr>
+        <w:t>Actions</w:t>
+      </w:r>
+      <w:r>
+        <w:rPr>
+          <w:lang w:val="en-IN"/>
+        </w:rPr>
+        <w:t xml:space="preserve"> section, click </w:t>
+      </w:r>
+      <w:r>
+        <w:rPr>
+          <w:b/>
+          <w:bCs/>
+          <w:lang w:val="en-IN"/>
+        </w:rPr>
+        <w:t>Create New Action Group</w:t>
+      </w:r>
+      <w:r>
+        <w:rPr>
+          <w:lang w:val="en-IN"/>
+        </w:rPr>
+        <w:t>.</w:t>
+      </w:r>
+    </w:p>
+    <w:p>
+      <w:pPr>
+        <w:numPr>
+          <w:ilvl w:val="0"/>
+          <w:numId w:val="16"/>
+        </w:numPr>
+        <w:rPr>
+          <w:lang w:val="en-IN"/>
+        </w:rPr>
+      </w:pPr>
+      <w:r>
+        <w:rPr>
+          <w:lang w:val="en-IN"/>
+        </w:rPr>
+        <w:t xml:space="preserve">Provide the </w:t>
+      </w:r>
+      <w:r>
+        <w:rPr>
+          <w:b/>
+          <w:bCs/>
+          <w:lang w:val="en-IN"/>
+        </w:rPr>
+        <w:t>Action Group</w:t>
+      </w:r>
+      <w:r>
+        <w:rPr>
+          <w:lang w:val="en-IN"/>
+        </w:rPr>
+        <w:t xml:space="preserve"> details, and under </w:t>
+      </w:r>
+      <w:r>
+        <w:rPr>
+          <w:b/>
+          <w:bCs/>
+          <w:lang w:val="en-IN"/>
+        </w:rPr>
+        <w:t>Notifications</w:t>
+      </w:r>
+      <w:r>
+        <w:rPr>
+          <w:lang w:val="en-IN"/>
+        </w:rPr>
+        <w:t xml:space="preserve">, choose </w:t>
+      </w:r>
+      <w:r>
+        <w:rPr>
+          <w:b/>
+          <w:bCs/>
+          <w:lang w:val="en-IN"/>
+        </w:rPr>
+        <w:t>Email/SMS/Push/Voice</w:t>
+      </w:r>
+      <w:r>
+        <w:rPr>
+          <w:lang w:val="en-IN"/>
+        </w:rPr>
+        <w:t>.</w:t>
+      </w:r>
+    </w:p>
+    <w:p>
+      <w:pPr>
+        <w:numPr>
+          <w:ilvl w:val="0"/>
+          <w:numId w:val="16"/>
+        </w:numPr>
+        <w:rPr>
+          <w:lang w:val="en-IN"/>
+        </w:rPr>
+      </w:pPr>
+      <w:r>
+        <w:rPr>
+          <w:b/>
+          <w:bCs/>
+          <w:lang w:val="en-IN"/>
+        </w:rPr>
+        <w:t>Save</w:t>
+      </w:r>
+      <w:r>
+        <w:rPr>
+          <w:lang w:val="en-IN"/>
+        </w:rPr>
+        <w:t xml:space="preserve"> and attach this action group to the alert.</w:t>
+      </w:r>
+    </w:p>
+    <w:p>
+      <w:pPr>
+        <w:rPr>
+          <w:lang w:val="en-IN"/>
+        </w:rPr>
+      </w:pPr>
+      <w:r>
+        <w:rPr>
+          <w:lang w:val="en-IN"/>
+        </w:rPr>
         <w:drawing>
-          <wp:inline distT="0" distB="0" distL="0" distR="0" wp14:anchorId="2422CA4B" wp14:editId="705A6064">
-            <wp:extent cx="5486400" cy="4676775"/>
-            <wp:effectExtent l="0" t="0" r="0" b="9525"/>
-            <wp:docPr id="1314012412" name="Picture 1"/>
+          <wp:inline distT="0" distB="0" distL="0" distR="0" wp14:anchorId="677F16CF" wp14:editId="6CB79802">
+            <wp:extent cx="5486400" cy="1851660"/>
+            <wp:effectExtent l="0" t="0" r="0" b="0"/>
+            <wp:docPr id="802930429" name="Picture 1"/>
             <wp:cNvGraphicFramePr>
               <a:graphicFrameLocks xmlns:a="http://schemas.openxmlformats.org/drawingml/2006/main" noChangeAspect="1"/>
             </wp:cNvGraphicFramePr>
@@ -2376,11 +2801,11 @@
               <a:graphicData uri="http://schemas.openxmlformats.org/drawingml/2006/picture">
                 <pic:pic xmlns:pic="http://schemas.openxmlformats.org/drawingml/2006/picture">
                   <pic:nvPicPr>
-                    <pic:cNvPr id="1314012412" name=""/>
+                    <pic:cNvPr id="802930429" name=""/>
                     <pic:cNvPicPr/>
                   </pic:nvPicPr>
                   <pic:blipFill>
-                    <a:blip r:embed="rId10"/>
+                    <a:blip r:embed="rId18"/>
                     <a:stretch>
                       <a:fillRect/>
                     </a:stretch>
@@ -2388,7 +2813,7 @@
                   <pic:spPr>
                     <a:xfrm>
                       <a:off x="0" y="0"/>
-                      <a:ext cx="5486400" cy="4676775"/>
+                      <a:ext cx="5486400" cy="1851660"/>
                     </a:xfrm>
                     <a:prstGeom prst="rect">
                       <a:avLst/>
@@ -2401,7 +2826,54 @@
         </w:drawing>
       </w:r>
     </w:p>
-    <w:p/>
+    <w:p>
+      <w:pPr>
+        <w:rPr>
+          <w:lang w:val="en-IN"/>
+        </w:rPr>
+      </w:pPr>
+      <w:r>
+        <w:rPr>
+          <w:lang w:val="en-IN"/>
+        </w:rPr>
+        <w:lastRenderedPageBreak/>
+        <w:drawing>
+          <wp:inline distT="0" distB="0" distL="0" distR="0" wp14:anchorId="291F87D0" wp14:editId="2A25639D">
+            <wp:extent cx="5486400" cy="2947670"/>
+            <wp:effectExtent l="0" t="0" r="0" b="5080"/>
+            <wp:docPr id="1206555030" name="Picture 1"/>
+            <wp:cNvGraphicFramePr>
+              <a:graphicFrameLocks xmlns:a="http://schemas.openxmlformats.org/drawingml/2006/main" noChangeAspect="1"/>
+            </wp:cNvGraphicFramePr>
+            <a:graphic xmlns:a="http://schemas.openxmlformats.org/drawingml/2006/main">
+              <a:graphicData uri="http://schemas.openxmlformats.org/drawingml/2006/picture">
+                <pic:pic xmlns:pic="http://schemas.openxmlformats.org/drawingml/2006/picture">
+                  <pic:nvPicPr>
+                    <pic:cNvPr id="1206555030" name=""/>
+                    <pic:cNvPicPr/>
+                  </pic:nvPicPr>
+                  <pic:blipFill>
+                    <a:blip r:embed="rId19"/>
+                    <a:stretch>
+                      <a:fillRect/>
+                    </a:stretch>
+                  </pic:blipFill>
+                  <pic:spPr>
+                    <a:xfrm>
+                      <a:off x="0" y="0"/>
+                      <a:ext cx="5486400" cy="2947670"/>
+                    </a:xfrm>
+                    <a:prstGeom prst="rect">
+                      <a:avLst/>
+                    </a:prstGeom>
+                  </pic:spPr>
+                </pic:pic>
+              </a:graphicData>
+            </a:graphic>
+          </wp:inline>
+        </w:drawing>
+      </w:r>
+    </w:p>
     <w:sectPr>
       <w:pgSz w:w="12240" w:h="15840"/>
       <w:pgMar w:top="1440" w:right="1800" w:bottom="1440" w:left="1800" w:header="720" w:footer="720" w:gutter="0"/>
@@ -2828,6 +3300,236 @@
     </w:lvl>
   </w:abstractNum>
   <w:abstractNum w:abstractNumId="11" w15:restartNumberingAfterBreak="0">
+    <w:nsid w:val="12E16762"/>
+    <w:multiLevelType w:val="multilevel"/>
+    <w:tmpl w:val="BE8227DA"/>
+    <w:lvl w:ilvl="0">
+      <w:start w:val="1"/>
+      <w:numFmt w:val="decimal"/>
+      <w:lvlText w:val="%1."/>
+      <w:lvlJc w:val="left"/>
+      <w:pPr>
+        <w:tabs>
+          <w:tab w:val="num" w:pos="720"/>
+        </w:tabs>
+        <w:ind w:left="720" w:hanging="360"/>
+      </w:pPr>
+    </w:lvl>
+    <w:lvl w:ilvl="1" w:tentative="1">
+      <w:start w:val="1"/>
+      <w:numFmt w:val="decimal"/>
+      <w:lvlText w:val="%2."/>
+      <w:lvlJc w:val="left"/>
+      <w:pPr>
+        <w:tabs>
+          <w:tab w:val="num" w:pos="1440"/>
+        </w:tabs>
+        <w:ind w:left="1440" w:hanging="360"/>
+      </w:pPr>
+    </w:lvl>
+    <w:lvl w:ilvl="2" w:tentative="1">
+      <w:start w:val="1"/>
+      <w:numFmt w:val="decimal"/>
+      <w:lvlText w:val="%3."/>
+      <w:lvlJc w:val="left"/>
+      <w:pPr>
+        <w:tabs>
+          <w:tab w:val="num" w:pos="2160"/>
+        </w:tabs>
+        <w:ind w:left="2160" w:hanging="360"/>
+      </w:pPr>
+    </w:lvl>
+    <w:lvl w:ilvl="3" w:tentative="1">
+      <w:start w:val="1"/>
+      <w:numFmt w:val="decimal"/>
+      <w:lvlText w:val="%4."/>
+      <w:lvlJc w:val="left"/>
+      <w:pPr>
+        <w:tabs>
+          <w:tab w:val="num" w:pos="2880"/>
+        </w:tabs>
+        <w:ind w:left="2880" w:hanging="360"/>
+      </w:pPr>
+    </w:lvl>
+    <w:lvl w:ilvl="4" w:tentative="1">
+      <w:start w:val="1"/>
+      <w:numFmt w:val="decimal"/>
+      <w:lvlText w:val="%5."/>
+      <w:lvlJc w:val="left"/>
+      <w:pPr>
+        <w:tabs>
+          <w:tab w:val="num" w:pos="3600"/>
+        </w:tabs>
+        <w:ind w:left="3600" w:hanging="360"/>
+      </w:pPr>
+    </w:lvl>
+    <w:lvl w:ilvl="5" w:tentative="1">
+      <w:start w:val="1"/>
+      <w:numFmt w:val="decimal"/>
+      <w:lvlText w:val="%6."/>
+      <w:lvlJc w:val="left"/>
+      <w:pPr>
+        <w:tabs>
+          <w:tab w:val="num" w:pos="4320"/>
+        </w:tabs>
+        <w:ind w:left="4320" w:hanging="360"/>
+      </w:pPr>
+    </w:lvl>
+    <w:lvl w:ilvl="6" w:tentative="1">
+      <w:start w:val="1"/>
+      <w:numFmt w:val="decimal"/>
+      <w:lvlText w:val="%7."/>
+      <w:lvlJc w:val="left"/>
+      <w:pPr>
+        <w:tabs>
+          <w:tab w:val="num" w:pos="5040"/>
+        </w:tabs>
+        <w:ind w:left="5040" w:hanging="360"/>
+      </w:pPr>
+    </w:lvl>
+    <w:lvl w:ilvl="7" w:tentative="1">
+      <w:start w:val="1"/>
+      <w:numFmt w:val="decimal"/>
+      <w:lvlText w:val="%8."/>
+      <w:lvlJc w:val="left"/>
+      <w:pPr>
+        <w:tabs>
+          <w:tab w:val="num" w:pos="5760"/>
+        </w:tabs>
+        <w:ind w:left="5760" w:hanging="360"/>
+      </w:pPr>
+    </w:lvl>
+    <w:lvl w:ilvl="8" w:tentative="1">
+      <w:start w:val="1"/>
+      <w:numFmt w:val="decimal"/>
+      <w:lvlText w:val="%9."/>
+      <w:lvlJc w:val="left"/>
+      <w:pPr>
+        <w:tabs>
+          <w:tab w:val="num" w:pos="6480"/>
+        </w:tabs>
+        <w:ind w:left="6480" w:hanging="360"/>
+      </w:pPr>
+    </w:lvl>
+  </w:abstractNum>
+  <w:abstractNum w:abstractNumId="12" w15:restartNumberingAfterBreak="0">
+    <w:nsid w:val="18F93E60"/>
+    <w:multiLevelType w:val="multilevel"/>
+    <w:tmpl w:val="3F1A2FF6"/>
+    <w:lvl w:ilvl="0">
+      <w:start w:val="1"/>
+      <w:numFmt w:val="decimal"/>
+      <w:lvlText w:val="%1."/>
+      <w:lvlJc w:val="left"/>
+      <w:pPr>
+        <w:tabs>
+          <w:tab w:val="num" w:pos="720"/>
+        </w:tabs>
+        <w:ind w:left="720" w:hanging="360"/>
+      </w:pPr>
+    </w:lvl>
+    <w:lvl w:ilvl="1">
+      <w:start w:val="1"/>
+      <w:numFmt w:val="bullet"/>
+      <w:lvlText w:val="o"/>
+      <w:lvlJc w:val="left"/>
+      <w:pPr>
+        <w:tabs>
+          <w:tab w:val="num" w:pos="1440"/>
+        </w:tabs>
+        <w:ind w:left="1440" w:hanging="360"/>
+      </w:pPr>
+      <w:rPr>
+        <w:rFonts w:ascii="Courier New" w:hAnsi="Courier New" w:hint="default"/>
+        <w:sz w:val="20"/>
+      </w:rPr>
+    </w:lvl>
+    <w:lvl w:ilvl="2" w:tentative="1">
+      <w:start w:val="1"/>
+      <w:numFmt w:val="decimal"/>
+      <w:lvlText w:val="%3."/>
+      <w:lvlJc w:val="left"/>
+      <w:pPr>
+        <w:tabs>
+          <w:tab w:val="num" w:pos="2160"/>
+        </w:tabs>
+        <w:ind w:left="2160" w:hanging="360"/>
+      </w:pPr>
+    </w:lvl>
+    <w:lvl w:ilvl="3" w:tentative="1">
+      <w:start w:val="1"/>
+      <w:numFmt w:val="decimal"/>
+      <w:lvlText w:val="%4."/>
+      <w:lvlJc w:val="left"/>
+      <w:pPr>
+        <w:tabs>
+          <w:tab w:val="num" w:pos="2880"/>
+        </w:tabs>
+        <w:ind w:left="2880" w:hanging="360"/>
+      </w:pPr>
+    </w:lvl>
+    <w:lvl w:ilvl="4" w:tentative="1">
+      <w:start w:val="1"/>
+      <w:numFmt w:val="decimal"/>
+      <w:lvlText w:val="%5."/>
+      <w:lvlJc w:val="left"/>
+      <w:pPr>
+        <w:tabs>
+          <w:tab w:val="num" w:pos="3600"/>
+        </w:tabs>
+        <w:ind w:left="3600" w:hanging="360"/>
+      </w:pPr>
+    </w:lvl>
+    <w:lvl w:ilvl="5" w:tentative="1">
+      <w:start w:val="1"/>
+      <w:numFmt w:val="decimal"/>
+      <w:lvlText w:val="%6."/>
+      <w:lvlJc w:val="left"/>
+      <w:pPr>
+        <w:tabs>
+          <w:tab w:val="num" w:pos="4320"/>
+        </w:tabs>
+        <w:ind w:left="4320" w:hanging="360"/>
+      </w:pPr>
+    </w:lvl>
+    <w:lvl w:ilvl="6" w:tentative="1">
+      <w:start w:val="1"/>
+      <w:numFmt w:val="decimal"/>
+      <w:lvlText w:val="%7."/>
+      <w:lvlJc w:val="left"/>
+      <w:pPr>
+        <w:tabs>
+          <w:tab w:val="num" w:pos="5040"/>
+        </w:tabs>
+        <w:ind w:left="5040" w:hanging="360"/>
+      </w:pPr>
+    </w:lvl>
+    <w:lvl w:ilvl="7" w:tentative="1">
+      <w:start w:val="1"/>
+      <w:numFmt w:val="decimal"/>
+      <w:lvlText w:val="%8."/>
+      <w:lvlJc w:val="left"/>
+      <w:pPr>
+        <w:tabs>
+          <w:tab w:val="num" w:pos="5760"/>
+        </w:tabs>
+        <w:ind w:left="5760" w:hanging="360"/>
+      </w:pPr>
+    </w:lvl>
+    <w:lvl w:ilvl="8" w:tentative="1">
+      <w:start w:val="1"/>
+      <w:numFmt w:val="decimal"/>
+      <w:lvlText w:val="%9."/>
+      <w:lvlJc w:val="left"/>
+      <w:pPr>
+        <w:tabs>
+          <w:tab w:val="num" w:pos="6480"/>
+        </w:tabs>
+        <w:ind w:left="6480" w:hanging="360"/>
+      </w:pPr>
+    </w:lvl>
+  </w:abstractNum>
+  <w:abstractNum w:abstractNumId="13" w15:restartNumberingAfterBreak="0">
     <w:nsid w:val="341E1A87"/>
     <w:multiLevelType w:val="multilevel"/>
     <w:tmpl w:val="AE8EF0E6"/>
@@ -2940,7 +3642,7 @@
       </w:pPr>
     </w:lvl>
   </w:abstractNum>
-  <w:abstractNum w:abstractNumId="12" w15:restartNumberingAfterBreak="0">
+  <w:abstractNum w:abstractNumId="14" w15:restartNumberingAfterBreak="0">
     <w:nsid w:val="34D340A9"/>
     <w:multiLevelType w:val="multilevel"/>
     <w:tmpl w:val="9C422660"/>
@@ -3065,7 +3767,241 @@
       </w:pPr>
     </w:lvl>
   </w:abstractNum>
-  <w:abstractNum w:abstractNumId="13" w15:restartNumberingAfterBreak="0">
+  <w:abstractNum w:abstractNumId="15" w15:restartNumberingAfterBreak="0">
+    <w:nsid w:val="3DDA0D3F"/>
+    <w:multiLevelType w:val="multilevel"/>
+    <w:tmpl w:val="9E3618CA"/>
+    <w:lvl w:ilvl="0">
+      <w:start w:val="1"/>
+      <w:numFmt w:val="decimal"/>
+      <w:lvlText w:val="%1."/>
+      <w:lvlJc w:val="left"/>
+      <w:pPr>
+        <w:tabs>
+          <w:tab w:val="num" w:pos="720"/>
+        </w:tabs>
+        <w:ind w:left="720" w:hanging="360"/>
+      </w:pPr>
+    </w:lvl>
+    <w:lvl w:ilvl="1">
+      <w:start w:val="1"/>
+      <w:numFmt w:val="bullet"/>
+      <w:lvlText w:val="o"/>
+      <w:lvlJc w:val="left"/>
+      <w:pPr>
+        <w:tabs>
+          <w:tab w:val="num" w:pos="1440"/>
+        </w:tabs>
+        <w:ind w:left="1440" w:hanging="360"/>
+      </w:pPr>
+      <w:rPr>
+        <w:rFonts w:ascii="Courier New" w:hAnsi="Courier New" w:hint="default"/>
+        <w:sz w:val="20"/>
+      </w:rPr>
+    </w:lvl>
+    <w:lvl w:ilvl="2" w:tentative="1">
+      <w:start w:val="1"/>
+      <w:numFmt w:val="decimal"/>
+      <w:lvlText w:val="%3."/>
+      <w:lvlJc w:val="left"/>
+      <w:pPr>
+        <w:tabs>
+          <w:tab w:val="num" w:pos="2160"/>
+        </w:tabs>
+        <w:ind w:left="2160" w:hanging="360"/>
+      </w:pPr>
+    </w:lvl>
+    <w:lvl w:ilvl="3" w:tentative="1">
+      <w:start w:val="1"/>
+      <w:numFmt w:val="decimal"/>
+      <w:lvlText w:val="%4."/>
+      <w:lvlJc w:val="left"/>
+      <w:pPr>
+        <w:tabs>
+          <w:tab w:val="num" w:pos="2880"/>
+        </w:tabs>
+        <w:ind w:left="2880" w:hanging="360"/>
+      </w:pPr>
+    </w:lvl>
+    <w:lvl w:ilvl="4" w:tentative="1">
+      <w:start w:val="1"/>
+      <w:numFmt w:val="decimal"/>
+      <w:lvlText w:val="%5."/>
+      <w:lvlJc w:val="left"/>
+      <w:pPr>
+        <w:tabs>
+          <w:tab w:val="num" w:pos="3600"/>
+        </w:tabs>
+        <w:ind w:left="3600" w:hanging="360"/>
+      </w:pPr>
+    </w:lvl>
+    <w:lvl w:ilvl="5" w:tentative="1">
+      <w:start w:val="1"/>
+      <w:numFmt w:val="decimal"/>
+      <w:lvlText w:val="%6."/>
+      <w:lvlJc w:val="left"/>
+      <w:pPr>
+        <w:tabs>
+          <w:tab w:val="num" w:pos="4320"/>
+        </w:tabs>
+        <w:ind w:left="4320" w:hanging="360"/>
+      </w:pPr>
+    </w:lvl>
+    <w:lvl w:ilvl="6" w:tentative="1">
+      <w:start w:val="1"/>
+      <w:numFmt w:val="decimal"/>
+      <w:lvlText w:val="%7."/>
+      <w:lvlJc w:val="left"/>
+      <w:pPr>
+        <w:tabs>
+          <w:tab w:val="num" w:pos="5040"/>
+        </w:tabs>
+        <w:ind w:left="5040" w:hanging="360"/>
+      </w:pPr>
+    </w:lvl>
+    <w:lvl w:ilvl="7" w:tentative="1">
+      <w:start w:val="1"/>
+      <w:numFmt w:val="decimal"/>
+      <w:lvlText w:val="%8."/>
+      <w:lvlJc w:val="left"/>
+      <w:pPr>
+        <w:tabs>
+          <w:tab w:val="num" w:pos="5760"/>
+        </w:tabs>
+        <w:ind w:left="5760" w:hanging="360"/>
+      </w:pPr>
+    </w:lvl>
+    <w:lvl w:ilvl="8" w:tentative="1">
+      <w:start w:val="1"/>
+      <w:numFmt w:val="decimal"/>
+      <w:lvlText w:val="%9."/>
+      <w:lvlJc w:val="left"/>
+      <w:pPr>
+        <w:tabs>
+          <w:tab w:val="num" w:pos="6480"/>
+        </w:tabs>
+        <w:ind w:left="6480" w:hanging="360"/>
+      </w:pPr>
+    </w:lvl>
+  </w:abstractNum>
+  <w:abstractNum w:abstractNumId="16" w15:restartNumberingAfterBreak="0">
+    <w:nsid w:val="3E8B2C22"/>
+    <w:multiLevelType w:val="multilevel"/>
+    <w:tmpl w:val="963AD310"/>
+    <w:lvl w:ilvl="0">
+      <w:start w:val="1"/>
+      <w:numFmt w:val="decimal"/>
+      <w:lvlText w:val="%1."/>
+      <w:lvlJc w:val="left"/>
+      <w:pPr>
+        <w:tabs>
+          <w:tab w:val="num" w:pos="720"/>
+        </w:tabs>
+        <w:ind w:left="720" w:hanging="360"/>
+      </w:pPr>
+    </w:lvl>
+    <w:lvl w:ilvl="1">
+      <w:start w:val="1"/>
+      <w:numFmt w:val="bullet"/>
+      <w:lvlText w:val="o"/>
+      <w:lvlJc w:val="left"/>
+      <w:pPr>
+        <w:tabs>
+          <w:tab w:val="num" w:pos="1440"/>
+        </w:tabs>
+        <w:ind w:left="1440" w:hanging="360"/>
+      </w:pPr>
+      <w:rPr>
+        <w:rFonts w:ascii="Courier New" w:hAnsi="Courier New" w:hint="default"/>
+        <w:sz w:val="20"/>
+      </w:rPr>
+    </w:lvl>
+    <w:lvl w:ilvl="2" w:tentative="1">
+      <w:start w:val="1"/>
+      <w:numFmt w:val="decimal"/>
+      <w:lvlText w:val="%3."/>
+      <w:lvlJc w:val="left"/>
+      <w:pPr>
+        <w:tabs>
+          <w:tab w:val="num" w:pos="2160"/>
+        </w:tabs>
+        <w:ind w:left="2160" w:hanging="360"/>
+      </w:pPr>
+    </w:lvl>
+    <w:lvl w:ilvl="3" w:tentative="1">
+      <w:start w:val="1"/>
+      <w:numFmt w:val="decimal"/>
+      <w:lvlText w:val="%4."/>
+      <w:lvlJc w:val="left"/>
+      <w:pPr>
+        <w:tabs>
+          <w:tab w:val="num" w:pos="2880"/>
+        </w:tabs>
+        <w:ind w:left="2880" w:hanging="360"/>
+      </w:pPr>
+    </w:lvl>
+    <w:lvl w:ilvl="4" w:tentative="1">
+      <w:start w:val="1"/>
+      <w:numFmt w:val="decimal"/>
+      <w:lvlText w:val="%5."/>
+      <w:lvlJc w:val="left"/>
+      <w:pPr>
+        <w:tabs>
+          <w:tab w:val="num" w:pos="3600"/>
+        </w:tabs>
+        <w:ind w:left="3600" w:hanging="360"/>
+      </w:pPr>
+    </w:lvl>
+    <w:lvl w:ilvl="5" w:tentative="1">
+      <w:start w:val="1"/>
+      <w:numFmt w:val="decimal"/>
+      <w:lvlText w:val="%6."/>
+      <w:lvlJc w:val="left"/>
+      <w:pPr>
+        <w:tabs>
+          <w:tab w:val="num" w:pos="4320"/>
+        </w:tabs>
+        <w:ind w:left="4320" w:hanging="360"/>
+      </w:pPr>
+    </w:lvl>
+    <w:lvl w:ilvl="6" w:tentative="1">
+      <w:start w:val="1"/>
+      <w:numFmt w:val="decimal"/>
+      <w:lvlText w:val="%7."/>
+      <w:lvlJc w:val="left"/>
+      <w:pPr>
+        <w:tabs>
+          <w:tab w:val="num" w:pos="5040"/>
+        </w:tabs>
+        <w:ind w:left="5040" w:hanging="360"/>
+      </w:pPr>
+    </w:lvl>
+    <w:lvl w:ilvl="7" w:tentative="1">
+      <w:start w:val="1"/>
+      <w:numFmt w:val="decimal"/>
+      <w:lvlText w:val="%8."/>
+      <w:lvlJc w:val="left"/>
+      <w:pPr>
+        <w:tabs>
+          <w:tab w:val="num" w:pos="5760"/>
+        </w:tabs>
+        <w:ind w:left="5760" w:hanging="360"/>
+      </w:pPr>
+    </w:lvl>
+    <w:lvl w:ilvl="8" w:tentative="1">
+      <w:start w:val="1"/>
+      <w:numFmt w:val="decimal"/>
+      <w:lvlText w:val="%9."/>
+      <w:lvlJc w:val="left"/>
+      <w:pPr>
+        <w:tabs>
+          <w:tab w:val="num" w:pos="6480"/>
+        </w:tabs>
+        <w:ind w:left="6480" w:hanging="360"/>
+      </w:pPr>
+    </w:lvl>
+  </w:abstractNum>
+  <w:abstractNum w:abstractNumId="17" w15:restartNumberingAfterBreak="0">
     <w:nsid w:val="43322A69"/>
     <w:multiLevelType w:val="multilevel"/>
     <w:tmpl w:val="6ABE84E4"/>
@@ -3178,7 +4114,120 @@
       </w:pPr>
     </w:lvl>
   </w:abstractNum>
-  <w:abstractNum w:abstractNumId="14" w15:restartNumberingAfterBreak="0">
+  <w:abstractNum w:abstractNumId="18" w15:restartNumberingAfterBreak="0">
+    <w:nsid w:val="51DD55BB"/>
+    <w:multiLevelType w:val="multilevel"/>
+    <w:tmpl w:val="65D88B5E"/>
+    <w:lvl w:ilvl="0">
+      <w:start w:val="1"/>
+      <w:numFmt w:val="decimal"/>
+      <w:lvlText w:val="%1."/>
+      <w:lvlJc w:val="left"/>
+      <w:pPr>
+        <w:tabs>
+          <w:tab w:val="num" w:pos="720"/>
+        </w:tabs>
+        <w:ind w:left="720" w:hanging="360"/>
+      </w:pPr>
+    </w:lvl>
+    <w:lvl w:ilvl="1" w:tentative="1">
+      <w:start w:val="1"/>
+      <w:numFmt w:val="decimal"/>
+      <w:lvlText w:val="%2."/>
+      <w:lvlJc w:val="left"/>
+      <w:pPr>
+        <w:tabs>
+          <w:tab w:val="num" w:pos="1440"/>
+        </w:tabs>
+        <w:ind w:left="1440" w:hanging="360"/>
+      </w:pPr>
+    </w:lvl>
+    <w:lvl w:ilvl="2" w:tentative="1">
+      <w:start w:val="1"/>
+      <w:numFmt w:val="decimal"/>
+      <w:lvlText w:val="%3."/>
+      <w:lvlJc w:val="left"/>
+      <w:pPr>
+        <w:tabs>
+          <w:tab w:val="num" w:pos="2160"/>
+        </w:tabs>
+        <w:ind w:left="2160" w:hanging="360"/>
+      </w:pPr>
+    </w:lvl>
+    <w:lvl w:ilvl="3" w:tentative="1">
+      <w:start w:val="1"/>
+      <w:numFmt w:val="decimal"/>
+      <w:lvlText w:val="%4."/>
+      <w:lvlJc w:val="left"/>
+      <w:pPr>
+        <w:tabs>
+          <w:tab w:val="num" w:pos="2880"/>
+        </w:tabs>
+        <w:ind w:left="2880" w:hanging="360"/>
+      </w:pPr>
+    </w:lvl>
+    <w:lvl w:ilvl="4" w:tentative="1">
+      <w:start w:val="1"/>
+      <w:numFmt w:val="decimal"/>
+      <w:lvlText w:val="%5."/>
+      <w:lvlJc w:val="left"/>
+      <w:pPr>
+        <w:tabs>
+          <w:tab w:val="num" w:pos="3600"/>
+        </w:tabs>
+        <w:ind w:left="3600" w:hanging="360"/>
+      </w:pPr>
+    </w:lvl>
+    <w:lvl w:ilvl="5" w:tentative="1">
+      <w:start w:val="1"/>
+      <w:numFmt w:val="decimal"/>
+      <w:lvlText w:val="%6."/>
+      <w:lvlJc w:val="left"/>
+      <w:pPr>
+        <w:tabs>
+          <w:tab w:val="num" w:pos="4320"/>
+        </w:tabs>
+        <w:ind w:left="4320" w:hanging="360"/>
+      </w:pPr>
+    </w:lvl>
+    <w:lvl w:ilvl="6" w:tentative="1">
+      <w:start w:val="1"/>
+      <w:numFmt w:val="decimal"/>
+      <w:lvlText w:val="%7."/>
+      <w:lvlJc w:val="left"/>
+      <w:pPr>
+        <w:tabs>
+          <w:tab w:val="num" w:pos="5040"/>
+        </w:tabs>
+        <w:ind w:left="5040" w:hanging="360"/>
+      </w:pPr>
+    </w:lvl>
+    <w:lvl w:ilvl="7" w:tentative="1">
+      <w:start w:val="1"/>
+      <w:numFmt w:val="decimal"/>
+      <w:lvlText w:val="%8."/>
+      <w:lvlJc w:val="left"/>
+      <w:pPr>
+        <w:tabs>
+          <w:tab w:val="num" w:pos="5760"/>
+        </w:tabs>
+        <w:ind w:left="5760" w:hanging="360"/>
+      </w:pPr>
+    </w:lvl>
+    <w:lvl w:ilvl="8" w:tentative="1">
+      <w:start w:val="1"/>
+      <w:numFmt w:val="decimal"/>
+      <w:lvlText w:val="%9."/>
+      <w:lvlJc w:val="left"/>
+      <w:pPr>
+        <w:tabs>
+          <w:tab w:val="num" w:pos="6480"/>
+        </w:tabs>
+        <w:ind w:left="6480" w:hanging="360"/>
+      </w:pPr>
+    </w:lvl>
+  </w:abstractNum>
+  <w:abstractNum w:abstractNumId="19" w15:restartNumberingAfterBreak="0">
     <w:nsid w:val="590E36A9"/>
     <w:multiLevelType w:val="multilevel"/>
     <w:tmpl w:val="6E84458A"/>
@@ -3295,10 +4344,361 @@
       </w:pPr>
     </w:lvl>
   </w:abstractNum>
-  <w:abstractNum w:abstractNumId="15" w15:restartNumberingAfterBreak="0">
+  <w:abstractNum w:abstractNumId="20" w15:restartNumberingAfterBreak="0">
     <w:nsid w:val="5ADD25A4"/>
     <w:multiLevelType w:val="multilevel"/>
     <w:tmpl w:val="7BAE3F14"/>
+    <w:lvl w:ilvl="0">
+      <w:start w:val="1"/>
+      <w:numFmt w:val="decimal"/>
+      <w:lvlText w:val="%1."/>
+      <w:lvlJc w:val="left"/>
+      <w:pPr>
+        <w:tabs>
+          <w:tab w:val="num" w:pos="720"/>
+        </w:tabs>
+        <w:ind w:left="720" w:hanging="360"/>
+      </w:pPr>
+    </w:lvl>
+    <w:lvl w:ilvl="1">
+      <w:start w:val="1"/>
+      <w:numFmt w:val="bullet"/>
+      <w:lvlText w:val="o"/>
+      <w:lvlJc w:val="left"/>
+      <w:pPr>
+        <w:tabs>
+          <w:tab w:val="num" w:pos="1440"/>
+        </w:tabs>
+        <w:ind w:left="1440" w:hanging="360"/>
+      </w:pPr>
+      <w:rPr>
+        <w:rFonts w:ascii="Courier New" w:hAnsi="Courier New" w:hint="default"/>
+        <w:sz w:val="20"/>
+      </w:rPr>
+    </w:lvl>
+    <w:lvl w:ilvl="2" w:tentative="1">
+      <w:start w:val="1"/>
+      <w:numFmt w:val="decimal"/>
+      <w:lvlText w:val="%3."/>
+      <w:lvlJc w:val="left"/>
+      <w:pPr>
+        <w:tabs>
+          <w:tab w:val="num" w:pos="2160"/>
+        </w:tabs>
+        <w:ind w:left="2160" w:hanging="360"/>
+      </w:pPr>
+    </w:lvl>
+    <w:lvl w:ilvl="3" w:tentative="1">
+      <w:start w:val="1"/>
+      <w:numFmt w:val="decimal"/>
+      <w:lvlText w:val="%4."/>
+      <w:lvlJc w:val="left"/>
+      <w:pPr>
+        <w:tabs>
+          <w:tab w:val="num" w:pos="2880"/>
+        </w:tabs>
+        <w:ind w:left="2880" w:hanging="360"/>
+      </w:pPr>
+    </w:lvl>
+    <w:lvl w:ilvl="4" w:tentative="1">
+      <w:start w:val="1"/>
+      <w:numFmt w:val="decimal"/>
+      <w:lvlText w:val="%5."/>
+      <w:lvlJc w:val="left"/>
+      <w:pPr>
+        <w:tabs>
+          <w:tab w:val="num" w:pos="3600"/>
+        </w:tabs>
+        <w:ind w:left="3600" w:hanging="360"/>
+      </w:pPr>
+    </w:lvl>
+    <w:lvl w:ilvl="5" w:tentative="1">
+      <w:start w:val="1"/>
+      <w:numFmt w:val="decimal"/>
+      <w:lvlText w:val="%6."/>
+      <w:lvlJc w:val="left"/>
+      <w:pPr>
+        <w:tabs>
+          <w:tab w:val="num" w:pos="4320"/>
+        </w:tabs>
+        <w:ind w:left="4320" w:hanging="360"/>
+      </w:pPr>
+    </w:lvl>
+    <w:lvl w:ilvl="6" w:tentative="1">
+      <w:start w:val="1"/>
+      <w:numFmt w:val="decimal"/>
+      <w:lvlText w:val="%7."/>
+      <w:lvlJc w:val="left"/>
+      <w:pPr>
+        <w:tabs>
+          <w:tab w:val="num" w:pos="5040"/>
+        </w:tabs>
+        <w:ind w:left="5040" w:hanging="360"/>
+      </w:pPr>
+    </w:lvl>
+    <w:lvl w:ilvl="7" w:tentative="1">
+      <w:start w:val="1"/>
+      <w:numFmt w:val="decimal"/>
+      <w:lvlText w:val="%8."/>
+      <w:lvlJc w:val="left"/>
+      <w:pPr>
+        <w:tabs>
+          <w:tab w:val="num" w:pos="5760"/>
+        </w:tabs>
+        <w:ind w:left="5760" w:hanging="360"/>
+      </w:pPr>
+    </w:lvl>
+    <w:lvl w:ilvl="8" w:tentative="1">
+      <w:start w:val="1"/>
+      <w:numFmt w:val="decimal"/>
+      <w:lvlText w:val="%9."/>
+      <w:lvlJc w:val="left"/>
+      <w:pPr>
+        <w:tabs>
+          <w:tab w:val="num" w:pos="6480"/>
+        </w:tabs>
+        <w:ind w:left="6480" w:hanging="360"/>
+      </w:pPr>
+    </w:lvl>
+  </w:abstractNum>
+  <w:abstractNum w:abstractNumId="21" w15:restartNumberingAfterBreak="0">
+    <w:nsid w:val="647B1140"/>
+    <w:multiLevelType w:val="multilevel"/>
+    <w:tmpl w:val="E97257E8"/>
+    <w:lvl w:ilvl="0">
+      <w:start w:val="1"/>
+      <w:numFmt w:val="decimal"/>
+      <w:lvlText w:val="%1."/>
+      <w:lvlJc w:val="left"/>
+      <w:pPr>
+        <w:tabs>
+          <w:tab w:val="num" w:pos="720"/>
+        </w:tabs>
+        <w:ind w:left="720" w:hanging="360"/>
+      </w:pPr>
+    </w:lvl>
+    <w:lvl w:ilvl="1">
+      <w:start w:val="1"/>
+      <w:numFmt w:val="bullet"/>
+      <w:lvlText w:val="o"/>
+      <w:lvlJc w:val="left"/>
+      <w:pPr>
+        <w:tabs>
+          <w:tab w:val="num" w:pos="1440"/>
+        </w:tabs>
+        <w:ind w:left="1440" w:hanging="360"/>
+      </w:pPr>
+      <w:rPr>
+        <w:rFonts w:ascii="Courier New" w:hAnsi="Courier New" w:hint="default"/>
+        <w:sz w:val="20"/>
+      </w:rPr>
+    </w:lvl>
+    <w:lvl w:ilvl="2" w:tentative="1">
+      <w:start w:val="1"/>
+      <w:numFmt w:val="decimal"/>
+      <w:lvlText w:val="%3."/>
+      <w:lvlJc w:val="left"/>
+      <w:pPr>
+        <w:tabs>
+          <w:tab w:val="num" w:pos="2160"/>
+        </w:tabs>
+        <w:ind w:left="2160" w:hanging="360"/>
+      </w:pPr>
+    </w:lvl>
+    <w:lvl w:ilvl="3" w:tentative="1">
+      <w:start w:val="1"/>
+      <w:numFmt w:val="decimal"/>
+      <w:lvlText w:val="%4."/>
+      <w:lvlJc w:val="left"/>
+      <w:pPr>
+        <w:tabs>
+          <w:tab w:val="num" w:pos="2880"/>
+        </w:tabs>
+        <w:ind w:left="2880" w:hanging="360"/>
+      </w:pPr>
+    </w:lvl>
+    <w:lvl w:ilvl="4" w:tentative="1">
+      <w:start w:val="1"/>
+      <w:numFmt w:val="decimal"/>
+      <w:lvlText w:val="%5."/>
+      <w:lvlJc w:val="left"/>
+      <w:pPr>
+        <w:tabs>
+          <w:tab w:val="num" w:pos="3600"/>
+        </w:tabs>
+        <w:ind w:left="3600" w:hanging="360"/>
+      </w:pPr>
+    </w:lvl>
+    <w:lvl w:ilvl="5" w:tentative="1">
+      <w:start w:val="1"/>
+      <w:numFmt w:val="decimal"/>
+      <w:lvlText w:val="%6."/>
+      <w:lvlJc w:val="left"/>
+      <w:pPr>
+        <w:tabs>
+          <w:tab w:val="num" w:pos="4320"/>
+        </w:tabs>
+        <w:ind w:left="4320" w:hanging="360"/>
+      </w:pPr>
+    </w:lvl>
+    <w:lvl w:ilvl="6" w:tentative="1">
+      <w:start w:val="1"/>
+      <w:numFmt w:val="decimal"/>
+      <w:lvlText w:val="%7."/>
+      <w:lvlJc w:val="left"/>
+      <w:pPr>
+        <w:tabs>
+          <w:tab w:val="num" w:pos="5040"/>
+        </w:tabs>
+        <w:ind w:left="5040" w:hanging="360"/>
+      </w:pPr>
+    </w:lvl>
+    <w:lvl w:ilvl="7" w:tentative="1">
+      <w:start w:val="1"/>
+      <w:numFmt w:val="decimal"/>
+      <w:lvlText w:val="%8."/>
+      <w:lvlJc w:val="left"/>
+      <w:pPr>
+        <w:tabs>
+          <w:tab w:val="num" w:pos="5760"/>
+        </w:tabs>
+        <w:ind w:left="5760" w:hanging="360"/>
+      </w:pPr>
+    </w:lvl>
+    <w:lvl w:ilvl="8" w:tentative="1">
+      <w:start w:val="1"/>
+      <w:numFmt w:val="decimal"/>
+      <w:lvlText w:val="%9."/>
+      <w:lvlJc w:val="left"/>
+      <w:pPr>
+        <w:tabs>
+          <w:tab w:val="num" w:pos="6480"/>
+        </w:tabs>
+        <w:ind w:left="6480" w:hanging="360"/>
+      </w:pPr>
+    </w:lvl>
+  </w:abstractNum>
+  <w:abstractNum w:abstractNumId="22" w15:restartNumberingAfterBreak="0">
+    <w:nsid w:val="79EF282B"/>
+    <w:multiLevelType w:val="multilevel"/>
+    <w:tmpl w:val="635083CE"/>
+    <w:lvl w:ilvl="0">
+      <w:start w:val="1"/>
+      <w:numFmt w:val="decimal"/>
+      <w:lvlText w:val="%1."/>
+      <w:lvlJc w:val="left"/>
+      <w:pPr>
+        <w:tabs>
+          <w:tab w:val="num" w:pos="720"/>
+        </w:tabs>
+        <w:ind w:left="720" w:hanging="360"/>
+      </w:pPr>
+    </w:lvl>
+    <w:lvl w:ilvl="1">
+      <w:start w:val="1"/>
+      <w:numFmt w:val="bullet"/>
+      <w:lvlText w:val="o"/>
+      <w:lvlJc w:val="left"/>
+      <w:pPr>
+        <w:tabs>
+          <w:tab w:val="num" w:pos="1440"/>
+        </w:tabs>
+        <w:ind w:left="1440" w:hanging="360"/>
+      </w:pPr>
+      <w:rPr>
+        <w:rFonts w:ascii="Courier New" w:hAnsi="Courier New" w:hint="default"/>
+        <w:sz w:val="20"/>
+      </w:rPr>
+    </w:lvl>
+    <w:lvl w:ilvl="2" w:tentative="1">
+      <w:start w:val="1"/>
+      <w:numFmt w:val="decimal"/>
+      <w:lvlText w:val="%3."/>
+      <w:lvlJc w:val="left"/>
+      <w:pPr>
+        <w:tabs>
+          <w:tab w:val="num" w:pos="2160"/>
+        </w:tabs>
+        <w:ind w:left="2160" w:hanging="360"/>
+      </w:pPr>
+    </w:lvl>
+    <w:lvl w:ilvl="3" w:tentative="1">
+      <w:start w:val="1"/>
+      <w:numFmt w:val="decimal"/>
+      <w:lvlText w:val="%4."/>
+      <w:lvlJc w:val="left"/>
+      <w:pPr>
+        <w:tabs>
+          <w:tab w:val="num" w:pos="2880"/>
+        </w:tabs>
+        <w:ind w:left="2880" w:hanging="360"/>
+      </w:pPr>
+    </w:lvl>
+    <w:lvl w:ilvl="4" w:tentative="1">
+      <w:start w:val="1"/>
+      <w:numFmt w:val="decimal"/>
+      <w:lvlText w:val="%5."/>
+      <w:lvlJc w:val="left"/>
+      <w:pPr>
+        <w:tabs>
+          <w:tab w:val="num" w:pos="3600"/>
+        </w:tabs>
+        <w:ind w:left="3600" w:hanging="360"/>
+      </w:pPr>
+    </w:lvl>
+    <w:lvl w:ilvl="5" w:tentative="1">
+      <w:start w:val="1"/>
+      <w:numFmt w:val="decimal"/>
+      <w:lvlText w:val="%6."/>
+      <w:lvlJc w:val="left"/>
+      <w:pPr>
+        <w:tabs>
+          <w:tab w:val="num" w:pos="4320"/>
+        </w:tabs>
+        <w:ind w:left="4320" w:hanging="360"/>
+      </w:pPr>
+    </w:lvl>
+    <w:lvl w:ilvl="6" w:tentative="1">
+      <w:start w:val="1"/>
+      <w:numFmt w:val="decimal"/>
+      <w:lvlText w:val="%7."/>
+      <w:lvlJc w:val="left"/>
+      <w:pPr>
+        <w:tabs>
+          <w:tab w:val="num" w:pos="5040"/>
+        </w:tabs>
+        <w:ind w:left="5040" w:hanging="360"/>
+      </w:pPr>
+    </w:lvl>
+    <w:lvl w:ilvl="7" w:tentative="1">
+      <w:start w:val="1"/>
+      <w:numFmt w:val="decimal"/>
+      <w:lvlText w:val="%8."/>
+      <w:lvlJc w:val="left"/>
+      <w:pPr>
+        <w:tabs>
+          <w:tab w:val="num" w:pos="5760"/>
+        </w:tabs>
+        <w:ind w:left="5760" w:hanging="360"/>
+      </w:pPr>
+    </w:lvl>
+    <w:lvl w:ilvl="8" w:tentative="1">
+      <w:start w:val="1"/>
+      <w:numFmt w:val="decimal"/>
+      <w:lvlText w:val="%9."/>
+      <w:lvlJc w:val="left"/>
+      <w:pPr>
+        <w:tabs>
+          <w:tab w:val="num" w:pos="6480"/>
+        </w:tabs>
+        <w:ind w:left="6480" w:hanging="360"/>
+      </w:pPr>
+    </w:lvl>
+  </w:abstractNum>
+  <w:abstractNum w:abstractNumId="23" w15:restartNumberingAfterBreak="0">
+    <w:nsid w:val="7B71691D"/>
+    <w:multiLevelType w:val="multilevel"/>
+    <w:tmpl w:val="A9F49076"/>
     <w:lvl w:ilvl="0">
       <w:start w:val="1"/>
       <w:numFmt w:val="decimal"/>
@@ -3440,7 +4840,7 @@
     <w:abstractNumId w:val="0"/>
   </w:num>
   <w:num w:numId="10" w16cid:durableId="1200777049">
-    <w:abstractNumId w:val="12"/>
+    <w:abstractNumId w:val="14"/>
   </w:num>
   <w:num w:numId="11" w16cid:durableId="1207840110">
     <w:abstractNumId w:val="9"/>
@@ -3449,15 +4849,39 @@
     <w:abstractNumId w:val="10"/>
   </w:num>
   <w:num w:numId="13" w16cid:durableId="1275020481">
+    <w:abstractNumId w:val="17"/>
+  </w:num>
+  <w:num w:numId="14" w16cid:durableId="959340745">
+    <w:abstractNumId w:val="20"/>
+  </w:num>
+  <w:num w:numId="15" w16cid:durableId="631205886">
+    <w:abstractNumId w:val="19"/>
+  </w:num>
+  <w:num w:numId="16" w16cid:durableId="462963095">
     <w:abstractNumId w:val="13"/>
   </w:num>
-  <w:num w:numId="14" w16cid:durableId="959340745">
+  <w:num w:numId="17" w16cid:durableId="2011565107">
+    <w:abstractNumId w:val="21"/>
+  </w:num>
+  <w:num w:numId="18" w16cid:durableId="1061825035">
+    <w:abstractNumId w:val="23"/>
+  </w:num>
+  <w:num w:numId="19" w16cid:durableId="1320622838">
+    <w:abstractNumId w:val="16"/>
+  </w:num>
+  <w:num w:numId="20" w16cid:durableId="1042174169">
     <w:abstractNumId w:val="15"/>
   </w:num>
-  <w:num w:numId="15" w16cid:durableId="631205886">
-    <w:abstractNumId w:val="14"/>
+  <w:num w:numId="21" w16cid:durableId="531847088">
+    <w:abstractNumId w:val="12"/>
   </w:num>
-  <w:num w:numId="16" w16cid:durableId="462963095">
+  <w:num w:numId="22" w16cid:durableId="74208368">
+    <w:abstractNumId w:val="22"/>
+  </w:num>
+  <w:num w:numId="23" w16cid:durableId="457381683">
+    <w:abstractNumId w:val="18"/>
+  </w:num>
+  <w:num w:numId="24" w16cid:durableId="734741466">
     <w:abstractNumId w:val="11"/>
   </w:num>
 </w:numbering>
@@ -4066,6 +5490,7 @@
   <w:style w:type="character" w:default="1" w:styleId="DefaultParagraphFont">
     <w:name w:val="Default Paragraph Font"/>
     <w:uiPriority w:val="1"/>
+    <w:semiHidden/>
     <w:unhideWhenUsed/>
   </w:style>
   <w:style w:type="table" w:default="1" w:styleId="TableNormal">

</xml_diff>